<commit_message>
Completed writing of Chapter 2 with a lot of TODOs for figures and tables
</commit_message>
<xml_diff>
--- a/Dissertation/UBS-UUGLS-Dissertation-Draft1-06082011-1010.docx
+++ b/Dissertation/UBS-UUGLS-Dissertation-Draft1-06082011-1010.docx
@@ -12,6 +12,7 @@
       <w:r>
         <w:rPr>
           <w:noProof/>
+          <w:lang w:val="en-GB" w:eastAsia="en-GB"/>
         </w:rPr>
         <w:drawing>
           <wp:anchor distT="0" distB="0" distL="114300" distR="114300" simplePos="0" relativeHeight="251659264" behindDoc="0" locked="0" layoutInCell="1" allowOverlap="1">
@@ -246,6 +247,7 @@
             <w:rPr>
               <w:rFonts w:eastAsiaTheme="minorEastAsia"/>
               <w:noProof/>
+              <w:lang w:val="en-GB" w:eastAsia="en-GB"/>
             </w:rPr>
           </w:pPr>
           <w:r>
@@ -257,7 +259,7 @@
           <w:r>
             <w:fldChar w:fldCharType="separate"/>
           </w:r>
-          <w:hyperlink w:anchor="_Toc300348607" w:history="1">
+          <w:hyperlink w:anchor="_Toc300389571" w:history="1">
             <w:r>
               <w:rPr>
                 <w:rStyle w:val="Hyperlink"/>
@@ -284,7 +286,7 @@
                 <w:noProof/>
                 <w:webHidden/>
               </w:rPr>
-              <w:instrText xml:space="preserve"> PAGEREF _Toc300348607 \h </w:instrText>
+              <w:instrText xml:space="preserve"> PAGEREF _Toc300389571 \h </w:instrText>
             </w:r>
             <w:r>
               <w:rPr>
@@ -324,9 +326,10 @@
             <w:rPr>
               <w:rFonts w:eastAsiaTheme="minorEastAsia"/>
               <w:noProof/>
+              <w:lang w:val="en-GB" w:eastAsia="en-GB"/>
             </w:rPr>
           </w:pPr>
-          <w:hyperlink w:anchor="_Toc300348608" w:history="1">
+          <w:hyperlink w:anchor="_Toc300389572" w:history="1">
             <w:r>
               <w:rPr>
                 <w:rStyle w:val="Hyperlink"/>
@@ -353,7 +356,7 @@
                 <w:noProof/>
                 <w:webHidden/>
               </w:rPr>
-              <w:instrText xml:space="preserve"> PAGEREF _Toc300348608 \h </w:instrText>
+              <w:instrText xml:space="preserve"> PAGEREF _Toc300389572 \h </w:instrText>
             </w:r>
             <w:r>
               <w:rPr>
@@ -393,9 +396,10 @@
             <w:rPr>
               <w:rFonts w:eastAsiaTheme="minorEastAsia"/>
               <w:noProof/>
+              <w:lang w:val="en-GB" w:eastAsia="en-GB"/>
             </w:rPr>
           </w:pPr>
-          <w:hyperlink w:anchor="_Toc300348609" w:history="1">
+          <w:hyperlink w:anchor="_Toc300389573" w:history="1">
             <w:r>
               <w:rPr>
                 <w:rStyle w:val="Hyperlink"/>
@@ -422,7 +426,7 @@
                 <w:noProof/>
                 <w:webHidden/>
               </w:rPr>
-              <w:instrText xml:space="preserve"> PAGEREF _Toc300348609 \h </w:instrText>
+              <w:instrText xml:space="preserve"> PAGEREF _Toc300389573 \h </w:instrText>
             </w:r>
             <w:r>
               <w:rPr>
@@ -462,9 +466,10 @@
             <w:rPr>
               <w:rFonts w:eastAsiaTheme="minorEastAsia"/>
               <w:noProof/>
+              <w:lang w:val="en-GB" w:eastAsia="en-GB"/>
             </w:rPr>
           </w:pPr>
-          <w:hyperlink w:anchor="_Toc300348610" w:history="1">
+          <w:hyperlink w:anchor="_Toc300389574" w:history="1">
             <w:r>
               <w:rPr>
                 <w:rStyle w:val="Hyperlink"/>
@@ -492,7 +497,7 @@
                 <w:noProof/>
                 <w:webHidden/>
               </w:rPr>
-              <w:instrText xml:space="preserve"> PAGEREF _Toc300348610 \h </w:instrText>
+              <w:instrText xml:space="preserve"> PAGEREF _Toc300389574 \h </w:instrText>
             </w:r>
             <w:r>
               <w:rPr>
@@ -532,9 +537,10 @@
             <w:rPr>
               <w:rFonts w:eastAsiaTheme="minorEastAsia"/>
               <w:noProof/>
+              <w:lang w:val="en-GB" w:eastAsia="en-GB"/>
             </w:rPr>
           </w:pPr>
-          <w:hyperlink w:anchor="_Toc300348611" w:history="1">
+          <w:hyperlink w:anchor="_Toc300389575" w:history="1">
             <w:r>
               <w:rPr>
                 <w:rStyle w:val="Hyperlink"/>
@@ -562,7 +568,7 @@
                 <w:noProof/>
                 <w:webHidden/>
               </w:rPr>
-              <w:instrText xml:space="preserve"> PAGEREF _Toc300348611 \h </w:instrText>
+              <w:instrText xml:space="preserve"> PAGEREF _Toc300389575 \h </w:instrText>
             </w:r>
             <w:r>
               <w:rPr>
@@ -602,9 +608,10 @@
             <w:rPr>
               <w:rFonts w:eastAsiaTheme="minorEastAsia"/>
               <w:noProof/>
+              <w:lang w:val="en-GB" w:eastAsia="en-GB"/>
             </w:rPr>
           </w:pPr>
-          <w:hyperlink w:anchor="_Toc300348612" w:history="1">
+          <w:hyperlink w:anchor="_Toc300389576" w:history="1">
             <w:r>
               <w:rPr>
                 <w:rStyle w:val="Hyperlink"/>
@@ -632,7 +639,7 @@
                 <w:noProof/>
                 <w:webHidden/>
               </w:rPr>
-              <w:instrText xml:space="preserve"> PAGEREF _Toc300348612 \h </w:instrText>
+              <w:instrText xml:space="preserve"> PAGEREF _Toc300389576 \h </w:instrText>
             </w:r>
             <w:r>
               <w:rPr>
@@ -672,9 +679,10 @@
             <w:rPr>
               <w:rFonts w:eastAsiaTheme="minorEastAsia"/>
               <w:noProof/>
+              <w:lang w:val="en-GB" w:eastAsia="en-GB"/>
             </w:rPr>
           </w:pPr>
-          <w:hyperlink w:anchor="_Toc300348613" w:history="1">
+          <w:hyperlink w:anchor="_Toc300389577" w:history="1">
             <w:r>
               <w:rPr>
                 <w:rStyle w:val="Hyperlink"/>
@@ -702,7 +710,7 @@
                 <w:noProof/>
                 <w:webHidden/>
               </w:rPr>
-              <w:instrText xml:space="preserve"> PAGEREF _Toc300348613 \h </w:instrText>
+              <w:instrText xml:space="preserve"> PAGEREF _Toc300389577 \h </w:instrText>
             </w:r>
             <w:r>
               <w:rPr>
@@ -742,9 +750,10 @@
             <w:rPr>
               <w:rFonts w:eastAsiaTheme="minorEastAsia"/>
               <w:noProof/>
+              <w:lang w:val="en-GB" w:eastAsia="en-GB"/>
             </w:rPr>
           </w:pPr>
-          <w:hyperlink w:anchor="_Toc300348614" w:history="1">
+          <w:hyperlink w:anchor="_Toc300389578" w:history="1">
             <w:r>
               <w:rPr>
                 <w:rStyle w:val="Hyperlink"/>
@@ -772,7 +781,7 @@
                 <w:noProof/>
                 <w:webHidden/>
               </w:rPr>
-              <w:instrText xml:space="preserve"> PAGEREF _Toc300348614 \h </w:instrText>
+              <w:instrText xml:space="preserve"> PAGEREF _Toc300389578 \h </w:instrText>
             </w:r>
             <w:r>
               <w:rPr>
@@ -812,9 +821,10 @@
             <w:rPr>
               <w:rFonts w:eastAsiaTheme="minorEastAsia"/>
               <w:noProof/>
+              <w:lang w:val="en-GB" w:eastAsia="en-GB"/>
             </w:rPr>
           </w:pPr>
-          <w:hyperlink w:anchor="_Toc300348615" w:history="1">
+          <w:hyperlink w:anchor="_Toc300389579" w:history="1">
             <w:r>
               <w:rPr>
                 <w:rStyle w:val="Hyperlink"/>
@@ -842,7 +852,7 @@
                 <w:noProof/>
                 <w:webHidden/>
               </w:rPr>
-              <w:instrText xml:space="preserve"> PAGEREF _Toc300348615 \h </w:instrText>
+              <w:instrText xml:space="preserve"> PAGEREF _Toc300389579 \h </w:instrText>
             </w:r>
             <w:r>
               <w:rPr>
@@ -882,9 +892,10 @@
             <w:rPr>
               <w:rFonts w:eastAsiaTheme="minorEastAsia"/>
               <w:noProof/>
+              <w:lang w:val="en-GB" w:eastAsia="en-GB"/>
             </w:rPr>
           </w:pPr>
-          <w:hyperlink w:anchor="_Toc300348616" w:history="1">
+          <w:hyperlink w:anchor="_Toc300389580" w:history="1">
             <w:r>
               <w:rPr>
                 <w:rStyle w:val="Hyperlink"/>
@@ -912,7 +923,7 @@
                 <w:noProof/>
                 <w:webHidden/>
               </w:rPr>
-              <w:instrText xml:space="preserve"> PAGEREF _Toc300348616 \h </w:instrText>
+              <w:instrText xml:space="preserve"> PAGEREF _Toc300389580 \h </w:instrText>
             </w:r>
             <w:r>
               <w:rPr>
@@ -952,9 +963,10 @@
             <w:rPr>
               <w:rFonts w:eastAsiaTheme="minorEastAsia"/>
               <w:noProof/>
+              <w:lang w:val="en-GB" w:eastAsia="en-GB"/>
             </w:rPr>
           </w:pPr>
-          <w:hyperlink w:anchor="_Toc300348617" w:history="1">
+          <w:hyperlink w:anchor="_Toc300389581" w:history="1">
             <w:r>
               <w:rPr>
                 <w:rStyle w:val="Hyperlink"/>
@@ -982,7 +994,7 @@
                 <w:noProof/>
                 <w:webHidden/>
               </w:rPr>
-              <w:instrText xml:space="preserve"> PAGEREF _Toc300348617 \h </w:instrText>
+              <w:instrText xml:space="preserve"> PAGEREF _Toc300389581 \h </w:instrText>
             </w:r>
             <w:r>
               <w:rPr>
@@ -1022,9 +1034,10 @@
             <w:rPr>
               <w:rFonts w:eastAsiaTheme="minorEastAsia"/>
               <w:noProof/>
+              <w:lang w:val="en-GB" w:eastAsia="en-GB"/>
             </w:rPr>
           </w:pPr>
-          <w:hyperlink w:anchor="_Toc300348618" w:history="1">
+          <w:hyperlink w:anchor="_Toc300389582" w:history="1">
             <w:r>
               <w:rPr>
                 <w:rStyle w:val="Hyperlink"/>
@@ -1052,7 +1065,7 @@
                 <w:noProof/>
                 <w:webHidden/>
               </w:rPr>
-              <w:instrText xml:space="preserve"> PAGEREF _Toc300348618 \h </w:instrText>
+              <w:instrText xml:space="preserve"> PAGEREF _Toc300389582 \h </w:instrText>
             </w:r>
             <w:r>
               <w:rPr>
@@ -1092,9 +1105,10 @@
             <w:rPr>
               <w:rFonts w:eastAsiaTheme="minorEastAsia"/>
               <w:noProof/>
+              <w:lang w:val="en-GB" w:eastAsia="en-GB"/>
             </w:rPr>
           </w:pPr>
-          <w:hyperlink w:anchor="_Toc300348619" w:history="1">
+          <w:hyperlink w:anchor="_Toc300389583" w:history="1">
             <w:r>
               <w:rPr>
                 <w:rStyle w:val="Hyperlink"/>
@@ -1122,7 +1136,7 @@
                 <w:noProof/>
                 <w:webHidden/>
               </w:rPr>
-              <w:instrText xml:space="preserve"> PAGEREF _Toc300348619 \h </w:instrText>
+              <w:instrText xml:space="preserve"> PAGEREF _Toc300389583 \h </w:instrText>
             </w:r>
             <w:r>
               <w:rPr>
@@ -1162,9 +1176,10 @@
             <w:rPr>
               <w:rFonts w:eastAsiaTheme="minorEastAsia"/>
               <w:noProof/>
+              <w:lang w:val="en-GB" w:eastAsia="en-GB"/>
             </w:rPr>
           </w:pPr>
-          <w:hyperlink w:anchor="_Toc300348620" w:history="1">
+          <w:hyperlink w:anchor="_Toc300389584" w:history="1">
             <w:r>
               <w:rPr>
                 <w:rStyle w:val="Hyperlink"/>
@@ -1192,7 +1207,7 @@
                 <w:noProof/>
                 <w:webHidden/>
               </w:rPr>
-              <w:instrText xml:space="preserve"> PAGEREF _Toc300348620 \h </w:instrText>
+              <w:instrText xml:space="preserve"> PAGEREF _Toc300389584 \h </w:instrText>
             </w:r>
             <w:r>
               <w:rPr>
@@ -1232,9 +1247,10 @@
             <w:rPr>
               <w:rFonts w:eastAsiaTheme="minorEastAsia"/>
               <w:noProof/>
+              <w:lang w:val="en-GB" w:eastAsia="en-GB"/>
             </w:rPr>
           </w:pPr>
-          <w:hyperlink w:anchor="_Toc300348621" w:history="1">
+          <w:hyperlink w:anchor="_Toc300389585" w:history="1">
             <w:r>
               <w:rPr>
                 <w:rStyle w:val="Hyperlink"/>
@@ -1262,7 +1278,7 @@
                 <w:noProof/>
                 <w:webHidden/>
               </w:rPr>
-              <w:instrText xml:space="preserve"> PAGEREF _Toc300348621 \h </w:instrText>
+              <w:instrText xml:space="preserve"> PAGEREF _Toc300389585 \h </w:instrText>
             </w:r>
             <w:r>
               <w:rPr>
@@ -1302,9 +1318,10 @@
             <w:rPr>
               <w:rFonts w:eastAsiaTheme="minorEastAsia"/>
               <w:noProof/>
+              <w:lang w:val="en-GB" w:eastAsia="en-GB"/>
             </w:rPr>
           </w:pPr>
-          <w:hyperlink w:anchor="_Toc300348622" w:history="1">
+          <w:hyperlink w:anchor="_Toc300389586" w:history="1">
             <w:r>
               <w:rPr>
                 <w:rStyle w:val="Hyperlink"/>
@@ -1332,7 +1349,7 @@
                 <w:noProof/>
                 <w:webHidden/>
               </w:rPr>
-              <w:instrText xml:space="preserve"> PAGEREF _Toc300348622 \h </w:instrText>
+              <w:instrText xml:space="preserve"> PAGEREF _Toc300389586 \h </w:instrText>
             </w:r>
             <w:r>
               <w:rPr>
@@ -1372,9 +1389,10 @@
             <w:rPr>
               <w:rFonts w:eastAsiaTheme="minorEastAsia"/>
               <w:noProof/>
+              <w:lang w:val="en-GB" w:eastAsia="en-GB"/>
             </w:rPr>
           </w:pPr>
-          <w:hyperlink w:anchor="_Toc300348623" w:history="1">
+          <w:hyperlink w:anchor="_Toc300389587" w:history="1">
             <w:r>
               <w:rPr>
                 <w:rStyle w:val="Hyperlink"/>
@@ -1402,7 +1420,7 @@
                 <w:noProof/>
                 <w:webHidden/>
               </w:rPr>
-              <w:instrText xml:space="preserve"> PAGEREF _Toc300348623 \h </w:instrText>
+              <w:instrText xml:space="preserve"> PAGEREF _Toc300389587 \h </w:instrText>
             </w:r>
             <w:r>
               <w:rPr>
@@ -1442,9 +1460,10 @@
             <w:rPr>
               <w:rFonts w:eastAsiaTheme="minorEastAsia"/>
               <w:noProof/>
+              <w:lang w:val="en-GB" w:eastAsia="en-GB"/>
             </w:rPr>
           </w:pPr>
-          <w:hyperlink w:anchor="_Toc300348624" w:history="1">
+          <w:hyperlink w:anchor="_Toc300389588" w:history="1">
             <w:r>
               <w:rPr>
                 <w:rStyle w:val="Hyperlink"/>
@@ -1472,7 +1491,7 @@
                 <w:noProof/>
                 <w:webHidden/>
               </w:rPr>
-              <w:instrText xml:space="preserve"> PAGEREF _Toc300348624 \h </w:instrText>
+              <w:instrText xml:space="preserve"> PAGEREF _Toc300389588 \h </w:instrText>
             </w:r>
             <w:r>
               <w:rPr>
@@ -1512,9 +1531,10 @@
             <w:rPr>
               <w:rFonts w:eastAsiaTheme="minorEastAsia"/>
               <w:noProof/>
+              <w:lang w:val="en-GB" w:eastAsia="en-GB"/>
             </w:rPr>
           </w:pPr>
-          <w:hyperlink w:anchor="_Toc300348625" w:history="1">
+          <w:hyperlink w:anchor="_Toc300389589" w:history="1">
             <w:r>
               <w:rPr>
                 <w:rStyle w:val="Hyperlink"/>
@@ -1542,7 +1562,7 @@
                 <w:noProof/>
                 <w:webHidden/>
               </w:rPr>
-              <w:instrText xml:space="preserve"> PAGEREF _Toc300348625 \h </w:instrText>
+              <w:instrText xml:space="preserve"> PAGEREF _Toc300389589 \h </w:instrText>
             </w:r>
             <w:r>
               <w:rPr>
@@ -1582,9 +1602,10 @@
             <w:rPr>
               <w:rFonts w:eastAsiaTheme="minorEastAsia"/>
               <w:noProof/>
+              <w:lang w:val="en-GB" w:eastAsia="en-GB"/>
             </w:rPr>
           </w:pPr>
-          <w:hyperlink w:anchor="_Toc300348626" w:history="1">
+          <w:hyperlink w:anchor="_Toc300389590" w:history="1">
             <w:r>
               <w:rPr>
                 <w:rStyle w:val="Hyperlink"/>
@@ -1612,7 +1633,7 @@
                 <w:noProof/>
                 <w:webHidden/>
               </w:rPr>
-              <w:instrText xml:space="preserve"> PAGEREF _Toc300348626 \h </w:instrText>
+              <w:instrText xml:space="preserve"> PAGEREF _Toc300389590 \h </w:instrText>
             </w:r>
             <w:r>
               <w:rPr>
@@ -1652,9 +1673,10 @@
             <w:rPr>
               <w:rFonts w:eastAsiaTheme="minorEastAsia"/>
               <w:noProof/>
+              <w:lang w:val="en-GB" w:eastAsia="en-GB"/>
             </w:rPr>
           </w:pPr>
-          <w:hyperlink w:anchor="_Toc300348627" w:history="1">
+          <w:hyperlink w:anchor="_Toc300389591" w:history="1">
             <w:r>
               <w:rPr>
                 <w:rStyle w:val="Hyperlink"/>
@@ -1682,7 +1704,7 @@
                 <w:noProof/>
                 <w:webHidden/>
               </w:rPr>
-              <w:instrText xml:space="preserve"> PAGEREF _Toc300348627 \h </w:instrText>
+              <w:instrText xml:space="preserve"> PAGEREF _Toc300389591 \h </w:instrText>
             </w:r>
             <w:r>
               <w:rPr>
@@ -1722,9 +1744,10 @@
             <w:rPr>
               <w:rFonts w:eastAsiaTheme="minorEastAsia"/>
               <w:noProof/>
+              <w:lang w:val="en-GB" w:eastAsia="en-GB"/>
             </w:rPr>
           </w:pPr>
-          <w:hyperlink w:anchor="_Toc300348628" w:history="1">
+          <w:hyperlink w:anchor="_Toc300389592" w:history="1">
             <w:r>
               <w:rPr>
                 <w:rStyle w:val="Hyperlink"/>
@@ -1752,7 +1775,7 @@
                 <w:noProof/>
                 <w:webHidden/>
               </w:rPr>
-              <w:instrText xml:space="preserve"> PAGEREF _Toc300348628 \h </w:instrText>
+              <w:instrText xml:space="preserve"> PAGEREF _Toc300389592 \h </w:instrText>
             </w:r>
             <w:r>
               <w:rPr>
@@ -1792,9 +1815,10 @@
             <w:rPr>
               <w:rFonts w:eastAsiaTheme="minorEastAsia"/>
               <w:noProof/>
+              <w:lang w:val="en-GB" w:eastAsia="en-GB"/>
             </w:rPr>
           </w:pPr>
-          <w:hyperlink w:anchor="_Toc300348629" w:history="1">
+          <w:hyperlink w:anchor="_Toc300389593" w:history="1">
             <w:r>
               <w:rPr>
                 <w:rStyle w:val="Hyperlink"/>
@@ -1822,7 +1846,7 @@
                 <w:noProof/>
                 <w:webHidden/>
               </w:rPr>
-              <w:instrText xml:space="preserve"> PAGEREF _Toc300348629 \h </w:instrText>
+              <w:instrText xml:space="preserve"> PAGEREF _Toc300389593 \h </w:instrText>
             </w:r>
             <w:r>
               <w:rPr>
@@ -1862,9 +1886,94 @@
             <w:rPr>
               <w:rFonts w:eastAsiaTheme="minorEastAsia"/>
               <w:noProof/>
+              <w:lang w:val="en-GB" w:eastAsia="en-GB"/>
             </w:rPr>
           </w:pPr>
-          <w:hyperlink w:anchor="_Toc300348630" w:history="1">
+          <w:hyperlink w:anchor="_Toc300389594" w:history="1">
+            <w:r>
+              <w:rPr>
+                <w:rStyle w:val="Hyperlink"/>
+                <w:noProof/>
+              </w:rPr>
+              <w:t>2.7 Personal Developme</w:t>
+            </w:r>
+            <w:r>
+              <w:rPr>
+                <w:rStyle w:val="Hyperlink"/>
+                <w:noProof/>
+              </w:rPr>
+              <w:t>n</w:t>
+            </w:r>
+            <w:r>
+              <w:rPr>
+                <w:rStyle w:val="Hyperlink"/>
+                <w:noProof/>
+              </w:rPr>
+              <w:t>t Planning</w:t>
+            </w:r>
+            <w:r>
+              <w:rPr>
+                <w:noProof/>
+                <w:webHidden/>
+              </w:rPr>
+              <w:tab/>
+            </w:r>
+            <w:r>
+              <w:rPr>
+                <w:noProof/>
+                <w:webHidden/>
+              </w:rPr>
+              <w:fldChar w:fldCharType="begin"/>
+            </w:r>
+            <w:r>
+              <w:rPr>
+                <w:noProof/>
+                <w:webHidden/>
+              </w:rPr>
+              <w:instrText xml:space="preserve"> PAGEREF _Toc300389594 \h </w:instrText>
+            </w:r>
+            <w:r>
+              <w:rPr>
+                <w:noProof/>
+                <w:webHidden/>
+              </w:rPr>
+            </w:r>
+            <w:r>
+              <w:rPr>
+                <w:noProof/>
+                <w:webHidden/>
+              </w:rPr>
+              <w:fldChar w:fldCharType="separate"/>
+            </w:r>
+            <w:r>
+              <w:rPr>
+                <w:noProof/>
+                <w:webHidden/>
+              </w:rPr>
+              <w:t>12</w:t>
+            </w:r>
+            <w:r>
+              <w:rPr>
+                <w:noProof/>
+                <w:webHidden/>
+              </w:rPr>
+              <w:fldChar w:fldCharType="end"/>
+            </w:r>
+          </w:hyperlink>
+        </w:p>
+        <w:p>
+          <w:pPr>
+            <w:pStyle w:val="TOC2"/>
+            <w:tabs>
+              <w:tab w:val="right" w:leader="dot" w:pos="9737"/>
+            </w:tabs>
+            <w:rPr>
+              <w:rFonts w:eastAsiaTheme="minorEastAsia"/>
+              <w:noProof/>
+              <w:lang w:val="en-GB" w:eastAsia="en-GB"/>
+            </w:rPr>
+          </w:pPr>
+          <w:hyperlink w:anchor="_Toc300389595" w:history="1">
             <w:r>
               <w:rPr>
                 <w:rStyle w:val="Hyperlink"/>
@@ -1892,7 +2001,7 @@
                 <w:noProof/>
                 <w:webHidden/>
               </w:rPr>
-              <w:instrText xml:space="preserve"> PAGEREF _Toc300348630 \h </w:instrText>
+              <w:instrText xml:space="preserve"> PAGEREF _Toc300389595 \h </w:instrText>
             </w:r>
             <w:r>
               <w:rPr>
@@ -1912,7 +2021,7 @@
                 <w:noProof/>
                 <w:webHidden/>
               </w:rPr>
-              <w:t>10</w:t>
+              <w:t>13</w:t>
             </w:r>
             <w:r>
               <w:rPr>
@@ -1932,9 +2041,10 @@
             <w:rPr>
               <w:rFonts w:eastAsiaTheme="minorEastAsia"/>
               <w:noProof/>
+              <w:lang w:val="en-GB" w:eastAsia="en-GB"/>
             </w:rPr>
           </w:pPr>
-          <w:hyperlink w:anchor="_Toc300348631" w:history="1">
+          <w:hyperlink w:anchor="_Toc300389596" w:history="1">
             <w:r>
               <w:rPr>
                 <w:rStyle w:val="Hyperlink"/>
@@ -1962,7 +2072,7 @@
                 <w:noProof/>
                 <w:webHidden/>
               </w:rPr>
-              <w:instrText xml:space="preserve"> PAGEREF _Toc300348631 \h </w:instrText>
+              <w:instrText xml:space="preserve"> PAGEREF _Toc300389596 \h </w:instrText>
             </w:r>
             <w:r>
               <w:rPr>
@@ -1982,7 +2092,7 @@
                 <w:noProof/>
                 <w:webHidden/>
               </w:rPr>
-              <w:t>10</w:t>
+              <w:t>13</w:t>
             </w:r>
             <w:r>
               <w:rPr>
@@ -2002,9 +2112,10 @@
             <w:rPr>
               <w:rFonts w:eastAsiaTheme="minorEastAsia"/>
               <w:noProof/>
+              <w:lang w:val="en-GB" w:eastAsia="en-GB"/>
             </w:rPr>
           </w:pPr>
-          <w:hyperlink w:anchor="_Toc300348632" w:history="1">
+          <w:hyperlink w:anchor="_Toc300389597" w:history="1">
             <w:r>
               <w:rPr>
                 <w:rStyle w:val="Hyperlink"/>
@@ -2032,7 +2143,7 @@
                 <w:noProof/>
                 <w:webHidden/>
               </w:rPr>
-              <w:instrText xml:space="preserve"> PAGEREF _Toc300348632 \h </w:instrText>
+              <w:instrText xml:space="preserve"> PAGEREF _Toc300389597 \h </w:instrText>
             </w:r>
             <w:r>
               <w:rPr>
@@ -2052,7 +2163,7 @@
                 <w:noProof/>
                 <w:webHidden/>
               </w:rPr>
-              <w:t>12</w:t>
+              <w:t>15</w:t>
             </w:r>
             <w:r>
               <w:rPr>
@@ -2072,9 +2183,10 @@
             <w:rPr>
               <w:rFonts w:eastAsiaTheme="minorEastAsia"/>
               <w:noProof/>
+              <w:lang w:val="en-GB" w:eastAsia="en-GB"/>
             </w:rPr>
           </w:pPr>
-          <w:hyperlink w:anchor="_Toc300348633" w:history="1">
+          <w:hyperlink w:anchor="_Toc300389598" w:history="1">
             <w:r>
               <w:rPr>
                 <w:rStyle w:val="Hyperlink"/>
@@ -2102,7 +2214,7 @@
                 <w:noProof/>
                 <w:webHidden/>
               </w:rPr>
-              <w:instrText xml:space="preserve"> PAGEREF _Toc300348633 \h </w:instrText>
+              <w:instrText xml:space="preserve"> PAGEREF _Toc300389598 \h </w:instrText>
             </w:r>
             <w:r>
               <w:rPr>
@@ -2122,7 +2234,7 @@
                 <w:noProof/>
                 <w:webHidden/>
               </w:rPr>
-              <w:t>13</w:t>
+              <w:t>16</w:t>
             </w:r>
             <w:r>
               <w:rPr>
@@ -2142,9 +2254,10 @@
             <w:rPr>
               <w:rFonts w:eastAsiaTheme="minorEastAsia"/>
               <w:noProof/>
+              <w:lang w:val="en-GB" w:eastAsia="en-GB"/>
             </w:rPr>
           </w:pPr>
-          <w:hyperlink w:anchor="_Toc300348634" w:history="1">
+          <w:hyperlink w:anchor="_Toc300389599" w:history="1">
             <w:r>
               <w:rPr>
                 <w:rStyle w:val="Hyperlink"/>
@@ -2172,7 +2285,7 @@
                 <w:noProof/>
                 <w:webHidden/>
               </w:rPr>
-              <w:instrText xml:space="preserve"> PAGEREF _Toc300348634 \h </w:instrText>
+              <w:instrText xml:space="preserve"> PAGEREF _Toc300389599 \h </w:instrText>
             </w:r>
             <w:r>
               <w:rPr>
@@ -2192,7 +2305,7 @@
                 <w:noProof/>
                 <w:webHidden/>
               </w:rPr>
-              <w:t>16</w:t>
+              <w:t>19</w:t>
             </w:r>
             <w:r>
               <w:rPr>
@@ -2212,9 +2325,10 @@
             <w:rPr>
               <w:rFonts w:eastAsiaTheme="minorEastAsia"/>
               <w:noProof/>
+              <w:lang w:val="en-GB" w:eastAsia="en-GB"/>
             </w:rPr>
           </w:pPr>
-          <w:hyperlink w:anchor="_Toc300348635" w:history="1">
+          <w:hyperlink w:anchor="_Toc300389600" w:history="1">
             <w:r>
               <w:rPr>
                 <w:rStyle w:val="Hyperlink"/>
@@ -2242,7 +2356,7 @@
                 <w:noProof/>
                 <w:webHidden/>
               </w:rPr>
-              <w:instrText xml:space="preserve"> PAGEREF _Toc300348635 \h </w:instrText>
+              <w:instrText xml:space="preserve"> PAGEREF _Toc300389600 \h </w:instrText>
             </w:r>
             <w:r>
               <w:rPr>
@@ -2262,7 +2376,7 @@
                 <w:noProof/>
                 <w:webHidden/>
               </w:rPr>
-              <w:t>16</w:t>
+              <w:t>19</w:t>
             </w:r>
             <w:r>
               <w:rPr>
@@ -2282,9 +2396,10 @@
             <w:rPr>
               <w:rFonts w:eastAsiaTheme="minorEastAsia"/>
               <w:noProof/>
+              <w:lang w:val="en-GB" w:eastAsia="en-GB"/>
             </w:rPr>
           </w:pPr>
-          <w:hyperlink w:anchor="_Toc300348636" w:history="1">
+          <w:hyperlink w:anchor="_Toc300389601" w:history="1">
             <w:r>
               <w:rPr>
                 <w:rStyle w:val="Hyperlink"/>
@@ -2312,7 +2427,7 @@
                 <w:noProof/>
                 <w:webHidden/>
               </w:rPr>
-              <w:instrText xml:space="preserve"> PAGEREF _Toc300348636 \h </w:instrText>
+              <w:instrText xml:space="preserve"> PAGEREF _Toc300389601 \h </w:instrText>
             </w:r>
             <w:r>
               <w:rPr>
@@ -2332,7 +2447,7 @@
                 <w:noProof/>
                 <w:webHidden/>
               </w:rPr>
-              <w:t>17</w:t>
+              <w:t>20</w:t>
             </w:r>
             <w:r>
               <w:rPr>
@@ -2352,9 +2467,10 @@
             <w:rPr>
               <w:rFonts w:eastAsiaTheme="minorEastAsia"/>
               <w:noProof/>
+              <w:lang w:val="en-GB" w:eastAsia="en-GB"/>
             </w:rPr>
           </w:pPr>
-          <w:hyperlink w:anchor="_Toc300348637" w:history="1">
+          <w:hyperlink w:anchor="_Toc300389602" w:history="1">
             <w:r>
               <w:rPr>
                 <w:rStyle w:val="Hyperlink"/>
@@ -2382,7 +2498,7 @@
                 <w:noProof/>
                 <w:webHidden/>
               </w:rPr>
-              <w:instrText xml:space="preserve"> PAGEREF _Toc300348637 \h </w:instrText>
+              <w:instrText xml:space="preserve"> PAGEREF _Toc300389602 \h </w:instrText>
             </w:r>
             <w:r>
               <w:rPr>
@@ -2402,7 +2518,7 @@
                 <w:noProof/>
                 <w:webHidden/>
               </w:rPr>
-              <w:t>17</w:t>
+              <w:t>20</w:t>
             </w:r>
             <w:r>
               <w:rPr>
@@ -2422,9 +2538,10 @@
             <w:rPr>
               <w:rFonts w:eastAsiaTheme="minorEastAsia"/>
               <w:noProof/>
+              <w:lang w:val="en-GB" w:eastAsia="en-GB"/>
             </w:rPr>
           </w:pPr>
-          <w:hyperlink w:anchor="_Toc300348638" w:history="1">
+          <w:hyperlink w:anchor="_Toc300389603" w:history="1">
             <w:r>
               <w:rPr>
                 <w:rStyle w:val="Hyperlink"/>
@@ -2452,7 +2569,7 @@
                 <w:noProof/>
                 <w:webHidden/>
               </w:rPr>
-              <w:instrText xml:space="preserve"> PAGEREF _Toc300348638 \h </w:instrText>
+              <w:instrText xml:space="preserve"> PAGEREF _Toc300389603 \h </w:instrText>
             </w:r>
             <w:r>
               <w:rPr>
@@ -2472,7 +2589,7 @@
                 <w:noProof/>
                 <w:webHidden/>
               </w:rPr>
-              <w:t>17</w:t>
+              <w:t>20</w:t>
             </w:r>
             <w:r>
               <w:rPr>
@@ -2492,9 +2609,10 @@
             <w:rPr>
               <w:rFonts w:eastAsiaTheme="minorEastAsia"/>
               <w:noProof/>
+              <w:lang w:val="en-GB" w:eastAsia="en-GB"/>
             </w:rPr>
           </w:pPr>
-          <w:hyperlink w:anchor="_Toc300348639" w:history="1">
+          <w:hyperlink w:anchor="_Toc300389604" w:history="1">
             <w:r>
               <w:rPr>
                 <w:rStyle w:val="Hyperlink"/>
@@ -2522,7 +2640,7 @@
                 <w:noProof/>
                 <w:webHidden/>
               </w:rPr>
-              <w:instrText xml:space="preserve"> PAGEREF _Toc300348639 \h </w:instrText>
+              <w:instrText xml:space="preserve"> PAGEREF _Toc300389604 \h </w:instrText>
             </w:r>
             <w:r>
               <w:rPr>
@@ -2542,7 +2660,7 @@
                 <w:noProof/>
                 <w:webHidden/>
               </w:rPr>
-              <w:t>19</w:t>
+              <w:t>22</w:t>
             </w:r>
             <w:r>
               <w:rPr>
@@ -2562,9 +2680,10 @@
             <w:rPr>
               <w:rFonts w:eastAsiaTheme="minorEastAsia"/>
               <w:noProof/>
+              <w:lang w:val="en-GB" w:eastAsia="en-GB"/>
             </w:rPr>
           </w:pPr>
-          <w:hyperlink w:anchor="_Toc300348640" w:history="1">
+          <w:hyperlink w:anchor="_Toc300389605" w:history="1">
             <w:r>
               <w:rPr>
                 <w:rStyle w:val="Hyperlink"/>
@@ -2592,7 +2711,7 @@
                 <w:noProof/>
                 <w:webHidden/>
               </w:rPr>
-              <w:instrText xml:space="preserve"> PAGEREF _Toc300348640 \h </w:instrText>
+              <w:instrText xml:space="preserve"> PAGEREF _Toc300389605 \h </w:instrText>
             </w:r>
             <w:r>
               <w:rPr>
@@ -2612,7 +2731,7 @@
                 <w:noProof/>
                 <w:webHidden/>
               </w:rPr>
-              <w:t>20</w:t>
+              <w:t>23</w:t>
             </w:r>
             <w:r>
               <w:rPr>
@@ -2632,9 +2751,10 @@
             <w:rPr>
               <w:rFonts w:eastAsiaTheme="minorEastAsia"/>
               <w:noProof/>
+              <w:lang w:val="en-GB" w:eastAsia="en-GB"/>
             </w:rPr>
           </w:pPr>
-          <w:hyperlink w:anchor="_Toc300348641" w:history="1">
+          <w:hyperlink w:anchor="_Toc300389606" w:history="1">
             <w:r>
               <w:rPr>
                 <w:rStyle w:val="Hyperlink"/>
@@ -2662,7 +2782,7 @@
                 <w:noProof/>
                 <w:webHidden/>
               </w:rPr>
-              <w:instrText xml:space="preserve"> PAGEREF _Toc300348641 \h </w:instrText>
+              <w:instrText xml:space="preserve"> PAGEREF _Toc300389606 \h </w:instrText>
             </w:r>
             <w:r>
               <w:rPr>
@@ -2682,7 +2802,7 @@
                 <w:noProof/>
                 <w:webHidden/>
               </w:rPr>
-              <w:t>20</w:t>
+              <w:t>23</w:t>
             </w:r>
             <w:r>
               <w:rPr>
@@ -2702,9 +2822,10 @@
             <w:rPr>
               <w:rFonts w:eastAsiaTheme="minorEastAsia"/>
               <w:noProof/>
+              <w:lang w:val="en-GB" w:eastAsia="en-GB"/>
             </w:rPr>
           </w:pPr>
-          <w:hyperlink w:anchor="_Toc300348642" w:history="1">
+          <w:hyperlink w:anchor="_Toc300389607" w:history="1">
             <w:r>
               <w:rPr>
                 <w:rStyle w:val="Hyperlink"/>
@@ -2732,7 +2853,7 @@
                 <w:noProof/>
                 <w:webHidden/>
               </w:rPr>
-              <w:instrText xml:space="preserve"> PAGEREF _Toc300348642 \h </w:instrText>
+              <w:instrText xml:space="preserve"> PAGEREF _Toc300389607 \h </w:instrText>
             </w:r>
             <w:r>
               <w:rPr>
@@ -2752,7 +2873,7 @@
                 <w:noProof/>
                 <w:webHidden/>
               </w:rPr>
-              <w:t>22</w:t>
+              <w:t>25</w:t>
             </w:r>
             <w:r>
               <w:rPr>
@@ -2772,9 +2893,10 @@
             <w:rPr>
               <w:rFonts w:eastAsiaTheme="minorEastAsia"/>
               <w:noProof/>
+              <w:lang w:val="en-GB" w:eastAsia="en-GB"/>
             </w:rPr>
           </w:pPr>
-          <w:hyperlink w:anchor="_Toc300348643" w:history="1">
+          <w:hyperlink w:anchor="_Toc300389608" w:history="1">
             <w:r>
               <w:rPr>
                 <w:rStyle w:val="Hyperlink"/>
@@ -2802,7 +2924,7 @@
                 <w:noProof/>
                 <w:webHidden/>
               </w:rPr>
-              <w:instrText xml:space="preserve"> PAGEREF _Toc300348643 \h </w:instrText>
+              <w:instrText xml:space="preserve"> PAGEREF _Toc300389608 \h </w:instrText>
             </w:r>
             <w:r>
               <w:rPr>
@@ -2822,7 +2944,7 @@
                 <w:noProof/>
                 <w:webHidden/>
               </w:rPr>
-              <w:t>23</w:t>
+              <w:t>26</w:t>
             </w:r>
             <w:r>
               <w:rPr>
@@ -2842,9 +2964,10 @@
             <w:rPr>
               <w:rFonts w:eastAsiaTheme="minorEastAsia"/>
               <w:noProof/>
+              <w:lang w:val="en-GB" w:eastAsia="en-GB"/>
             </w:rPr>
           </w:pPr>
-          <w:hyperlink w:anchor="_Toc300348644" w:history="1">
+          <w:hyperlink w:anchor="_Toc300389609" w:history="1">
             <w:r>
               <w:rPr>
                 <w:rStyle w:val="Hyperlink"/>
@@ -2872,7 +2995,7 @@
                 <w:noProof/>
                 <w:webHidden/>
               </w:rPr>
-              <w:instrText xml:space="preserve"> PAGEREF _Toc300348644 \h </w:instrText>
+              <w:instrText xml:space="preserve"> PAGEREF _Toc300389609 \h </w:instrText>
             </w:r>
             <w:r>
               <w:rPr>
@@ -2892,7 +3015,7 @@
                 <w:noProof/>
                 <w:webHidden/>
               </w:rPr>
-              <w:t>24</w:t>
+              <w:t>27</w:t>
             </w:r>
             <w:r>
               <w:rPr>
@@ -2912,9 +3035,10 @@
             <w:rPr>
               <w:rFonts w:eastAsiaTheme="minorEastAsia"/>
               <w:noProof/>
+              <w:lang w:val="en-GB" w:eastAsia="en-GB"/>
             </w:rPr>
           </w:pPr>
-          <w:hyperlink w:anchor="_Toc300348645" w:history="1">
+          <w:hyperlink w:anchor="_Toc300389610" w:history="1">
             <w:r>
               <w:rPr>
                 <w:rStyle w:val="Hyperlink"/>
@@ -2942,7 +3066,7 @@
                 <w:noProof/>
                 <w:webHidden/>
               </w:rPr>
-              <w:instrText xml:space="preserve"> PAGEREF _Toc300348645 \h </w:instrText>
+              <w:instrText xml:space="preserve"> PAGEREF _Toc300389610 \h </w:instrText>
             </w:r>
             <w:r>
               <w:rPr>
@@ -2962,7 +3086,7 @@
                 <w:noProof/>
                 <w:webHidden/>
               </w:rPr>
-              <w:t>25</w:t>
+              <w:t>28</w:t>
             </w:r>
             <w:r>
               <w:rPr>
@@ -2982,9 +3106,10 @@
             <w:rPr>
               <w:rFonts w:eastAsiaTheme="minorEastAsia"/>
               <w:noProof/>
+              <w:lang w:val="en-GB" w:eastAsia="en-GB"/>
             </w:rPr>
           </w:pPr>
-          <w:hyperlink w:anchor="_Toc300348646" w:history="1">
+          <w:hyperlink w:anchor="_Toc300389611" w:history="1">
             <w:r>
               <w:rPr>
                 <w:rStyle w:val="Hyperlink"/>
@@ -3012,7 +3137,7 @@
                 <w:noProof/>
                 <w:webHidden/>
               </w:rPr>
-              <w:instrText xml:space="preserve"> PAGEREF _Toc300348646 \h </w:instrText>
+              <w:instrText xml:space="preserve"> PAGEREF _Toc300389611 \h </w:instrText>
             </w:r>
             <w:r>
               <w:rPr>
@@ -3032,7 +3157,7 @@
                 <w:noProof/>
                 <w:webHidden/>
               </w:rPr>
-              <w:t>26</w:t>
+              <w:t>29</w:t>
             </w:r>
             <w:r>
               <w:rPr>
@@ -3052,9 +3177,10 @@
             <w:rPr>
               <w:rFonts w:eastAsiaTheme="minorEastAsia"/>
               <w:noProof/>
+              <w:lang w:val="en-GB" w:eastAsia="en-GB"/>
             </w:rPr>
           </w:pPr>
-          <w:hyperlink w:anchor="_Toc300348647" w:history="1">
+          <w:hyperlink w:anchor="_Toc300389612" w:history="1">
             <w:r>
               <w:rPr>
                 <w:rStyle w:val="Hyperlink"/>
@@ -3082,7 +3208,7 @@
                 <w:noProof/>
                 <w:webHidden/>
               </w:rPr>
-              <w:instrText xml:space="preserve"> PAGEREF _Toc300348647 \h </w:instrText>
+              <w:instrText xml:space="preserve"> PAGEREF _Toc300389612 \h </w:instrText>
             </w:r>
             <w:r>
               <w:rPr>
@@ -3102,7 +3228,7 @@
                 <w:noProof/>
                 <w:webHidden/>
               </w:rPr>
-              <w:t>32</w:t>
+              <w:t>35</w:t>
             </w:r>
             <w:r>
               <w:rPr>
@@ -3122,9 +3248,10 @@
             <w:rPr>
               <w:rFonts w:eastAsiaTheme="minorEastAsia"/>
               <w:noProof/>
+              <w:lang w:val="en-GB" w:eastAsia="en-GB"/>
             </w:rPr>
           </w:pPr>
-          <w:hyperlink w:anchor="_Toc300348648" w:history="1">
+          <w:hyperlink w:anchor="_Toc300389613" w:history="1">
             <w:r>
               <w:rPr>
                 <w:rStyle w:val="Hyperlink"/>
@@ -3152,7 +3279,7 @@
                 <w:noProof/>
                 <w:webHidden/>
               </w:rPr>
-              <w:instrText xml:space="preserve"> PAGEREF _Toc300348648 \h </w:instrText>
+              <w:instrText xml:space="preserve"> PAGEREF _Toc300389613 \h </w:instrText>
             </w:r>
             <w:r>
               <w:rPr>
@@ -3172,7 +3299,7 @@
                 <w:noProof/>
                 <w:webHidden/>
               </w:rPr>
-              <w:t>32</w:t>
+              <w:t>35</w:t>
             </w:r>
             <w:r>
               <w:rPr>
@@ -3192,9 +3319,10 @@
             <w:rPr>
               <w:rFonts w:eastAsiaTheme="minorEastAsia"/>
               <w:noProof/>
+              <w:lang w:val="en-GB" w:eastAsia="en-GB"/>
             </w:rPr>
           </w:pPr>
-          <w:hyperlink w:anchor="_Toc300348649" w:history="1">
+          <w:hyperlink w:anchor="_Toc300389614" w:history="1">
             <w:r>
               <w:rPr>
                 <w:rStyle w:val="Hyperlink"/>
@@ -3222,7 +3350,7 @@
                 <w:noProof/>
                 <w:webHidden/>
               </w:rPr>
-              <w:instrText xml:space="preserve"> PAGEREF _Toc300348649 \h </w:instrText>
+              <w:instrText xml:space="preserve"> PAGEREF _Toc300389614 \h </w:instrText>
             </w:r>
             <w:r>
               <w:rPr>
@@ -3242,7 +3370,7 @@
                 <w:noProof/>
                 <w:webHidden/>
               </w:rPr>
-              <w:t>34</w:t>
+              <w:t>37</w:t>
             </w:r>
             <w:r>
               <w:rPr>
@@ -3262,9 +3390,10 @@
             <w:rPr>
               <w:rFonts w:eastAsiaTheme="minorEastAsia"/>
               <w:noProof/>
+              <w:lang w:val="en-GB" w:eastAsia="en-GB"/>
             </w:rPr>
           </w:pPr>
-          <w:hyperlink w:anchor="_Toc300348650" w:history="1">
+          <w:hyperlink w:anchor="_Toc300389615" w:history="1">
             <w:r>
               <w:rPr>
                 <w:rStyle w:val="Hyperlink"/>
@@ -3292,7 +3421,7 @@
                 <w:noProof/>
                 <w:webHidden/>
               </w:rPr>
-              <w:instrText xml:space="preserve"> PAGEREF _Toc300348650 \h </w:instrText>
+              <w:instrText xml:space="preserve"> PAGEREF _Toc300389615 \h </w:instrText>
             </w:r>
             <w:r>
               <w:rPr>
@@ -3312,7 +3441,7 @@
                 <w:noProof/>
                 <w:webHidden/>
               </w:rPr>
-              <w:t>35</w:t>
+              <w:t>38</w:t>
             </w:r>
             <w:r>
               <w:rPr>
@@ -3332,9 +3461,10 @@
             <w:rPr>
               <w:rFonts w:eastAsiaTheme="minorEastAsia"/>
               <w:noProof/>
+              <w:lang w:val="en-GB" w:eastAsia="en-GB"/>
             </w:rPr>
           </w:pPr>
-          <w:hyperlink w:anchor="_Toc300348651" w:history="1">
+          <w:hyperlink w:anchor="_Toc300389616" w:history="1">
             <w:r>
               <w:rPr>
                 <w:rStyle w:val="Hyperlink"/>
@@ -3362,7 +3492,7 @@
                 <w:noProof/>
                 <w:webHidden/>
               </w:rPr>
-              <w:instrText xml:space="preserve"> PAGEREF _Toc300348651 \h </w:instrText>
+              <w:instrText xml:space="preserve"> PAGEREF _Toc300389616 \h </w:instrText>
             </w:r>
             <w:r>
               <w:rPr>
@@ -3382,7 +3512,7 @@
                 <w:noProof/>
                 <w:webHidden/>
               </w:rPr>
-              <w:t>36</w:t>
+              <w:t>39</w:t>
             </w:r>
             <w:r>
               <w:rPr>
@@ -3402,9 +3532,10 @@
             <w:rPr>
               <w:rFonts w:eastAsiaTheme="minorEastAsia"/>
               <w:noProof/>
+              <w:lang w:val="en-GB" w:eastAsia="en-GB"/>
             </w:rPr>
           </w:pPr>
-          <w:hyperlink w:anchor="_Toc300348652" w:history="1">
+          <w:hyperlink w:anchor="_Toc300389617" w:history="1">
             <w:r>
               <w:rPr>
                 <w:rStyle w:val="Hyperlink"/>
@@ -3432,7 +3563,7 @@
                 <w:noProof/>
                 <w:webHidden/>
               </w:rPr>
-              <w:instrText xml:space="preserve"> PAGEREF _Toc300348652 \h </w:instrText>
+              <w:instrText xml:space="preserve"> PAGEREF _Toc300389617 \h </w:instrText>
             </w:r>
             <w:r>
               <w:rPr>
@@ -3452,7 +3583,7 @@
                 <w:noProof/>
                 <w:webHidden/>
               </w:rPr>
-              <w:t>36</w:t>
+              <w:t>39</w:t>
             </w:r>
             <w:r>
               <w:rPr>
@@ -3472,9 +3603,10 @@
             <w:rPr>
               <w:rFonts w:eastAsiaTheme="minorEastAsia"/>
               <w:noProof/>
+              <w:lang w:val="en-GB" w:eastAsia="en-GB"/>
             </w:rPr>
           </w:pPr>
-          <w:hyperlink w:anchor="_Toc300348653" w:history="1">
+          <w:hyperlink w:anchor="_Toc300389618" w:history="1">
             <w:r>
               <w:rPr>
                 <w:rStyle w:val="Hyperlink"/>
@@ -3502,7 +3634,7 @@
                 <w:noProof/>
                 <w:webHidden/>
               </w:rPr>
-              <w:instrText xml:space="preserve"> PAGEREF _Toc300348653 \h </w:instrText>
+              <w:instrText xml:space="preserve"> PAGEREF _Toc300389618 \h </w:instrText>
             </w:r>
             <w:r>
               <w:rPr>
@@ -3522,7 +3654,7 @@
                 <w:noProof/>
                 <w:webHidden/>
               </w:rPr>
-              <w:t>37</w:t>
+              <w:t>40</w:t>
             </w:r>
             <w:r>
               <w:rPr>
@@ -3542,9 +3674,10 @@
             <w:rPr>
               <w:rFonts w:eastAsiaTheme="minorEastAsia"/>
               <w:noProof/>
+              <w:lang w:val="en-GB" w:eastAsia="en-GB"/>
             </w:rPr>
           </w:pPr>
-          <w:hyperlink w:anchor="_Toc300348654" w:history="1">
+          <w:hyperlink w:anchor="_Toc300389619" w:history="1">
             <w:r>
               <w:rPr>
                 <w:rStyle w:val="Hyperlink"/>
@@ -3572,7 +3705,7 @@
                 <w:noProof/>
                 <w:webHidden/>
               </w:rPr>
-              <w:instrText xml:space="preserve"> PAGEREF _Toc300348654 \h </w:instrText>
+              <w:instrText xml:space="preserve"> PAGEREF _Toc300389619 \h </w:instrText>
             </w:r>
             <w:r>
               <w:rPr>
@@ -3592,7 +3725,7 @@
                 <w:noProof/>
                 <w:webHidden/>
               </w:rPr>
-              <w:t>38</w:t>
+              <w:t>41</w:t>
             </w:r>
             <w:r>
               <w:rPr>
@@ -3612,9 +3745,10 @@
             <w:rPr>
               <w:rFonts w:eastAsiaTheme="minorEastAsia"/>
               <w:noProof/>
+              <w:lang w:val="en-GB" w:eastAsia="en-GB"/>
             </w:rPr>
           </w:pPr>
-          <w:hyperlink w:anchor="_Toc300348655" w:history="1">
+          <w:hyperlink w:anchor="_Toc300389620" w:history="1">
             <w:r>
               <w:rPr>
                 <w:rStyle w:val="Hyperlink"/>
@@ -3642,7 +3776,7 @@
                 <w:noProof/>
                 <w:webHidden/>
               </w:rPr>
-              <w:instrText xml:space="preserve"> PAGEREF _Toc300348655 \h </w:instrText>
+              <w:instrText xml:space="preserve"> PAGEREF _Toc300389620 \h </w:instrText>
             </w:r>
             <w:r>
               <w:rPr>
@@ -3662,7 +3796,7 @@
                 <w:noProof/>
                 <w:webHidden/>
               </w:rPr>
-              <w:t>38</w:t>
+              <w:t>41</w:t>
             </w:r>
             <w:r>
               <w:rPr>
@@ -3682,9 +3816,10 @@
             <w:rPr>
               <w:rFonts w:eastAsiaTheme="minorEastAsia"/>
               <w:noProof/>
+              <w:lang w:val="en-GB" w:eastAsia="en-GB"/>
             </w:rPr>
           </w:pPr>
-          <w:hyperlink w:anchor="_Toc300348656" w:history="1">
+          <w:hyperlink w:anchor="_Toc300389621" w:history="1">
             <w:r>
               <w:rPr>
                 <w:rStyle w:val="Hyperlink"/>
@@ -3712,7 +3847,7 @@
                 <w:noProof/>
                 <w:webHidden/>
               </w:rPr>
-              <w:instrText xml:space="preserve"> PAGEREF _Toc300348656 \h </w:instrText>
+              <w:instrText xml:space="preserve"> PAGEREF _Toc300389621 \h </w:instrText>
             </w:r>
             <w:r>
               <w:rPr>
@@ -3732,7 +3867,7 @@
                 <w:noProof/>
                 <w:webHidden/>
               </w:rPr>
-              <w:t>38</w:t>
+              <w:t>41</w:t>
             </w:r>
             <w:r>
               <w:rPr>
@@ -3752,9 +3887,10 @@
             <w:rPr>
               <w:rFonts w:eastAsiaTheme="minorEastAsia"/>
               <w:noProof/>
+              <w:lang w:val="en-GB" w:eastAsia="en-GB"/>
             </w:rPr>
           </w:pPr>
-          <w:hyperlink w:anchor="_Toc300348657" w:history="1">
+          <w:hyperlink w:anchor="_Toc300389622" w:history="1">
             <w:r>
               <w:rPr>
                 <w:rStyle w:val="Hyperlink"/>
@@ -3782,7 +3918,7 @@
                 <w:noProof/>
                 <w:webHidden/>
               </w:rPr>
-              <w:instrText xml:space="preserve"> PAGEREF _Toc300348657 \h </w:instrText>
+              <w:instrText xml:space="preserve"> PAGEREF _Toc300389622 \h </w:instrText>
             </w:r>
             <w:r>
               <w:rPr>
@@ -3802,7 +3938,7 @@
                 <w:noProof/>
                 <w:webHidden/>
               </w:rPr>
-              <w:t>39</w:t>
+              <w:t>42</w:t>
             </w:r>
             <w:r>
               <w:rPr>
@@ -3822,9 +3958,10 @@
             <w:rPr>
               <w:rFonts w:eastAsiaTheme="minorEastAsia"/>
               <w:noProof/>
+              <w:lang w:val="en-GB" w:eastAsia="en-GB"/>
             </w:rPr>
           </w:pPr>
-          <w:hyperlink w:anchor="_Toc300348658" w:history="1">
+          <w:hyperlink w:anchor="_Toc300389623" w:history="1">
             <w:r>
               <w:rPr>
                 <w:rStyle w:val="Hyperlink"/>
@@ -3852,7 +3989,7 @@
                 <w:noProof/>
                 <w:webHidden/>
               </w:rPr>
-              <w:instrText xml:space="preserve"> PAGEREF _Toc300348658 \h </w:instrText>
+              <w:instrText xml:space="preserve"> PAGEREF _Toc300389623 \h </w:instrText>
             </w:r>
             <w:r>
               <w:rPr>
@@ -3872,7 +4009,7 @@
                 <w:noProof/>
                 <w:webHidden/>
               </w:rPr>
-              <w:t>40</w:t>
+              <w:t>43</w:t>
             </w:r>
             <w:r>
               <w:rPr>
@@ -3892,9 +4029,10 @@
             <w:rPr>
               <w:rFonts w:eastAsiaTheme="minorEastAsia"/>
               <w:noProof/>
+              <w:lang w:val="en-GB" w:eastAsia="en-GB"/>
             </w:rPr>
           </w:pPr>
-          <w:hyperlink w:anchor="_Toc300348659" w:history="1">
+          <w:hyperlink w:anchor="_Toc300389624" w:history="1">
             <w:r>
               <w:rPr>
                 <w:rStyle w:val="Hyperlink"/>
@@ -3922,7 +4060,7 @@
                 <w:noProof/>
                 <w:webHidden/>
               </w:rPr>
-              <w:instrText xml:space="preserve"> PAGEREF _Toc300348659 \h </w:instrText>
+              <w:instrText xml:space="preserve"> PAGEREF _Toc300389624 \h </w:instrText>
             </w:r>
             <w:r>
               <w:rPr>
@@ -3942,7 +4080,7 @@
                 <w:noProof/>
                 <w:webHidden/>
               </w:rPr>
-              <w:t>43</w:t>
+              <w:t>46</w:t>
             </w:r>
             <w:r>
               <w:rPr>
@@ -3979,7 +4117,7 @@
       <w:pPr>
         <w:pStyle w:val="Heading1"/>
       </w:pPr>
-      <w:bookmarkStart w:id="0" w:name="_Toc300348607"/>
+      <w:bookmarkStart w:id="0" w:name="_Toc300389571"/>
       <w:r>
         <w:lastRenderedPageBreak/>
         <w:t>List of Acronyms</w:t>
@@ -4082,7 +4220,7 @@
       <w:pPr>
         <w:pStyle w:val="Heading1"/>
       </w:pPr>
-      <w:bookmarkStart w:id="1" w:name="_Toc300348608"/>
+      <w:bookmarkStart w:id="1" w:name="_Toc300389572"/>
       <w:r>
         <w:t>List of Tables</w:t>
       </w:r>
@@ -4092,7 +4230,7 @@
       <w:pPr>
         <w:pStyle w:val="Heading1"/>
       </w:pPr>
-      <w:bookmarkStart w:id="2" w:name="_Toc300348609"/>
+      <w:bookmarkStart w:id="2" w:name="_Toc300389573"/>
       <w:r>
         <w:t>List of Figures</w:t>
       </w:r>
@@ -4575,7 +4713,7 @@
           <w:rFonts w:ascii="Times New Roman" w:hAnsi="Times New Roman" w:cs="Times New Roman"/>
         </w:rPr>
       </w:pPr>
-      <w:bookmarkStart w:id="3" w:name="_Toc300348610"/>
+      <w:bookmarkStart w:id="3" w:name="_Toc300389574"/>
       <w:r>
         <w:rPr>
           <w:rFonts w:ascii="Times New Roman" w:hAnsi="Times New Roman" w:cs="Times New Roman"/>
@@ -4656,21 +4794,7 @@
         <w:rPr>
           <w:rFonts w:ascii="Times New Roman" w:hAnsi="Times New Roman" w:cs="Times New Roman"/>
         </w:rPr>
-        <w:t xml:space="preserve"> </w:t>
-      </w:r>
-      <w:proofErr w:type="spellStart"/>
-      <w:r>
-        <w:rPr>
-          <w:rFonts w:ascii="Times New Roman" w:hAnsi="Times New Roman" w:cs="Times New Roman"/>
-        </w:rPr>
-        <w:t>constructionism</w:t>
-      </w:r>
-      <w:proofErr w:type="spellEnd"/>
-      <w:r>
-        <w:rPr>
-          <w:rFonts w:ascii="Times New Roman" w:hAnsi="Times New Roman" w:cs="Times New Roman"/>
-        </w:rPr>
-        <w:t xml:space="preserve"> are surveyed as an initial step in seeking informants for the work proposed here. </w:t>
+        <w:t xml:space="preserve"> constructionism are surveyed as an initial step in seeking informants for the work proposed here. </w:t>
       </w:r>
       <w:r>
         <w:rPr>
@@ -4816,7 +4940,7 @@
           <w:rFonts w:ascii="Times New Roman" w:hAnsi="Times New Roman" w:cs="Times New Roman"/>
         </w:rPr>
       </w:pPr>
-      <w:bookmarkStart w:id="4" w:name="_Toc300348611"/>
+      <w:bookmarkStart w:id="4" w:name="_Toc300389575"/>
       <w:r>
         <w:rPr>
           <w:rFonts w:ascii="Times New Roman" w:hAnsi="Times New Roman" w:cs="Times New Roman"/>
@@ -5318,7 +5442,7 @@
           <w:rFonts w:ascii="Times New Roman" w:hAnsi="Times New Roman" w:cs="Times New Roman"/>
         </w:rPr>
       </w:pPr>
-      <w:bookmarkStart w:id="5" w:name="_Toc300348612"/>
+      <w:bookmarkStart w:id="5" w:name="_Toc300389576"/>
       <w:r>
         <w:rPr>
           <w:rFonts w:ascii="Times New Roman" w:hAnsi="Times New Roman" w:cs="Times New Roman"/>
@@ -6284,7 +6408,7 @@
           <w:rFonts w:ascii="Times New Roman" w:hAnsi="Times New Roman" w:cs="Times New Roman"/>
         </w:rPr>
       </w:pPr>
-      <w:bookmarkStart w:id="6" w:name="_Toc300348613"/>
+      <w:bookmarkStart w:id="6" w:name="_Toc300389577"/>
       <w:r>
         <w:rPr>
           <w:rFonts w:ascii="Times New Roman" w:hAnsi="Times New Roman" w:cs="Times New Roman"/>
@@ -6806,7 +6930,7 @@
           <w:rFonts w:ascii="Times New Roman" w:hAnsi="Times New Roman" w:cs="Times New Roman"/>
         </w:rPr>
       </w:pPr>
-      <w:bookmarkStart w:id="7" w:name="_Toc300348614"/>
+      <w:bookmarkStart w:id="7" w:name="_Toc300389578"/>
       <w:r>
         <w:rPr>
           <w:rFonts w:ascii="Times New Roman" w:hAnsi="Times New Roman" w:cs="Times New Roman"/>
@@ -7381,7 +7505,7 @@
         </w:rPr>
         <w:br/>
       </w:r>
-      <w:bookmarkStart w:id="8" w:name="_Toc300348615"/>
+      <w:bookmarkStart w:id="8" w:name="_Toc300389579"/>
       <w:r>
         <w:rPr>
           <w:rFonts w:ascii="Times New Roman" w:hAnsi="Times New Roman" w:cs="Times New Roman"/>
@@ -8260,7 +8384,7 @@
           <w:rFonts w:ascii="Times New Roman" w:hAnsi="Times New Roman" w:cs="Times New Roman"/>
         </w:rPr>
       </w:pPr>
-      <w:bookmarkStart w:id="9" w:name="_Toc300348616"/>
+      <w:bookmarkStart w:id="9" w:name="_Toc300389580"/>
       <w:r>
         <w:rPr>
           <w:rFonts w:ascii="Times New Roman" w:hAnsi="Times New Roman" w:cs="Times New Roman"/>
@@ -8321,7 +8445,7 @@
           <w:rFonts w:ascii="Times New Roman" w:hAnsi="Times New Roman" w:cs="Times New Roman"/>
         </w:rPr>
       </w:pPr>
-      <w:bookmarkStart w:id="10" w:name="_Toc300348617"/>
+      <w:bookmarkStart w:id="10" w:name="_Toc300389581"/>
       <w:r>
         <w:rPr>
           <w:rFonts w:ascii="Times New Roman" w:hAnsi="Times New Roman" w:cs="Times New Roman"/>
@@ -8338,7 +8462,7 @@
           <w:sz w:val="24"/>
         </w:rPr>
       </w:pPr>
-      <w:bookmarkStart w:id="11" w:name="_Toc300348618"/>
+      <w:bookmarkStart w:id="11" w:name="_Toc300389582"/>
       <w:r>
         <w:rPr>
           <w:rFonts w:ascii="Times New Roman" w:hAnsi="Times New Roman" w:cs="Times New Roman"/>
@@ -8697,7 +8821,7 @@
           <w:sz w:val="24"/>
         </w:rPr>
       </w:pPr>
-      <w:bookmarkStart w:id="12" w:name="_Toc300348619"/>
+      <w:bookmarkStart w:id="12" w:name="_Toc300389583"/>
       <w:r>
         <w:rPr>
           <w:rFonts w:ascii="Times New Roman" w:hAnsi="Times New Roman" w:cs="Times New Roman"/>
@@ -8886,7 +9010,7 @@
           <w:sz w:val="24"/>
         </w:rPr>
       </w:pPr>
-      <w:bookmarkStart w:id="13" w:name="_Toc300348620"/>
+      <w:bookmarkStart w:id="13" w:name="_Toc300389584"/>
       <w:r>
         <w:rPr>
           <w:rFonts w:ascii="Times New Roman" w:hAnsi="Times New Roman" w:cs="Times New Roman"/>
@@ -9021,7 +9145,7 @@
           <w:rFonts w:ascii="Times New Roman" w:hAnsi="Times New Roman" w:cs="Times New Roman"/>
         </w:rPr>
       </w:pPr>
-      <w:bookmarkStart w:id="14" w:name="_Toc300348621"/>
+      <w:bookmarkStart w:id="14" w:name="_Toc300389585"/>
       <w:r>
         <w:rPr>
           <w:rFonts w:ascii="Times New Roman" w:hAnsi="Times New Roman" w:cs="Times New Roman"/>
@@ -9225,7 +9349,7 @@
           <w:rFonts w:ascii="Times New Roman" w:hAnsi="Times New Roman" w:cs="Times New Roman"/>
         </w:rPr>
       </w:pPr>
-      <w:bookmarkStart w:id="15" w:name="_Toc300348622"/>
+      <w:bookmarkStart w:id="15" w:name="_Toc300389586"/>
       <w:r>
         <w:rPr>
           <w:rFonts w:ascii="Times New Roman" w:hAnsi="Times New Roman" w:cs="Times New Roman"/>
@@ -9497,6 +9621,7 @@
         <w:rPr>
           <w:rFonts w:ascii="Times New Roman" w:hAnsi="Times New Roman" w:cs="Times New Roman"/>
           <w:noProof/>
+          <w:lang w:val="en-GB" w:eastAsia="en-GB"/>
         </w:rPr>
         <w:drawing>
           <wp:inline distT="0" distB="0" distL="0" distR="0">
@@ -9844,7 +9969,7 @@
           <w:rFonts w:ascii="Times New Roman" w:hAnsi="Times New Roman" w:cs="Times New Roman"/>
         </w:rPr>
       </w:pPr>
-      <w:bookmarkStart w:id="17" w:name="_Toc300348623"/>
+      <w:bookmarkStart w:id="17" w:name="_Toc300389587"/>
       <w:r>
         <w:rPr>
           <w:rFonts w:ascii="Times New Roman" w:hAnsi="Times New Roman" w:cs="Times New Roman"/>
@@ -10192,7 +10317,7 @@
         </w:rPr>
         <w:br/>
       </w:r>
-      <w:bookmarkStart w:id="18" w:name="_Toc300348624"/>
+      <w:bookmarkStart w:id="18" w:name="_Toc300389588"/>
       <w:r>
         <w:rPr>
           <w:rFonts w:ascii="Times New Roman" w:hAnsi="Times New Roman" w:cs="Times New Roman"/>
@@ -10551,7 +10676,7 @@
           <w:rFonts w:ascii="Times New Roman" w:hAnsi="Times New Roman" w:cs="Times New Roman"/>
         </w:rPr>
       </w:pPr>
-      <w:bookmarkStart w:id="19" w:name="_Toc300348625"/>
+      <w:bookmarkStart w:id="19" w:name="_Toc300389589"/>
       <w:r>
         <w:rPr>
           <w:rFonts w:ascii="Times New Roman" w:hAnsi="Times New Roman" w:cs="Times New Roman"/>
@@ -10931,7 +11056,7 @@
           <w:rFonts w:ascii="Times New Roman" w:hAnsi="Times New Roman" w:cs="Times New Roman"/>
         </w:rPr>
       </w:pPr>
-      <w:bookmarkStart w:id="20" w:name="_Toc300348626"/>
+      <w:bookmarkStart w:id="20" w:name="_Toc300389590"/>
       <w:r>
         <w:rPr>
           <w:rFonts w:ascii="Times New Roman" w:hAnsi="Times New Roman" w:cs="Times New Roman"/>
@@ -11089,7 +11214,7 @@
           <w:rFonts w:ascii="Times New Roman" w:hAnsi="Times New Roman" w:cs="Times New Roman"/>
         </w:rPr>
       </w:pPr>
-      <w:bookmarkStart w:id="21" w:name="_Toc300348627"/>
+      <w:bookmarkStart w:id="21" w:name="_Toc300389591"/>
       <w:r>
         <w:rPr>
           <w:rFonts w:ascii="Times New Roman" w:hAnsi="Times New Roman" w:cs="Times New Roman"/>
@@ -11458,7 +11583,7 @@
           <w:rFonts w:ascii="Times New Roman" w:hAnsi="Times New Roman" w:cs="Times New Roman"/>
         </w:rPr>
       </w:pPr>
-      <w:bookmarkStart w:id="22" w:name="_Toc300348628"/>
+      <w:bookmarkStart w:id="22" w:name="_Toc300389592"/>
       <w:r>
         <w:rPr>
           <w:rFonts w:ascii="Times New Roman" w:hAnsi="Times New Roman" w:cs="Times New Roman"/>
@@ -11719,7 +11844,7 @@
           <w:rFonts w:ascii="Times New Roman" w:hAnsi="Times New Roman" w:cs="Times New Roman"/>
         </w:rPr>
       </w:pPr>
-      <w:bookmarkStart w:id="23" w:name="_Toc300348629"/>
+      <w:bookmarkStart w:id="23" w:name="_Toc300389593"/>
       <w:r>
         <w:rPr>
           <w:rFonts w:ascii="Times New Roman" w:hAnsi="Times New Roman" w:cs="Times New Roman"/>
@@ -12008,6 +12133,7 @@
         <w:rPr>
           <w:rFonts w:ascii="Times New Roman" w:hAnsi="Times New Roman" w:cs="Times New Roman"/>
           <w:noProof/>
+          <w:lang w:val="en-GB" w:eastAsia="en-GB"/>
         </w:rPr>
         <w:lastRenderedPageBreak/>
         <w:drawing>
@@ -12143,7 +12269,6 @@
           <w:rFonts w:ascii="Times New Roman" w:hAnsi="Times New Roman" w:cs="Times New Roman"/>
         </w:rPr>
       </w:pPr>
-      <w:bookmarkStart w:id="25" w:name="_Toc300348630"/>
     </w:p>
     <w:p>
       <w:r>
@@ -12178,15 +12303,7 @@
       </w:r>
       <w:proofErr w:type="spellEnd"/>
       <w:r>
-        <w:t xml:space="preserve"> </w:t>
-      </w:r>
-      <w:proofErr w:type="spellStart"/>
-      <w:r>
-        <w:t>constructionism</w:t>
-      </w:r>
-      <w:proofErr w:type="spellEnd"/>
-      <w:r>
-        <w:t>. (@TODO Finish this)</w:t>
+        <w:t xml:space="preserve"> constructionism. (@TODO Finish this)</w:t>
       </w:r>
     </w:p>
     <w:p>
@@ -12744,33 +12861,15 @@
     <w:p/>
     <w:p>
       <w:r>
-        <w:t xml:space="preserve">2.6.2 </w:t>
-      </w:r>
-      <w:proofErr w:type="spellStart"/>
-      <w:r>
-        <w:t>Constructionism</w:t>
-      </w:r>
-      <w:proofErr w:type="spellEnd"/>
-    </w:p>
-    <w:p>
-      <w:proofErr w:type="spellStart"/>
-      <w:r>
-        <w:t>Constructionism</w:t>
-      </w:r>
-      <w:proofErr w:type="spellEnd"/>
-      <w:r>
-        <w:t xml:space="preserve"> is based on the constructivist (@TODO Link this)</w:t>
-      </w:r>
-      <w:r>
-        <w:t xml:space="preserve"> learning theory. The constructivist theory suggests that learners construct mental models to understand the world around them. </w:t>
-      </w:r>
-      <w:proofErr w:type="spellStart"/>
-      <w:r>
-        <w:t>Constructionism</w:t>
-      </w:r>
-      <w:proofErr w:type="spellEnd"/>
-      <w:r>
-        <w:t xml:space="preserve"> takes this further by encouraging the learner to also build a tangible physical </w:t>
+        <w:t>2.6.2 Constructionism</w:t>
+      </w:r>
+    </w:p>
+    <w:p>
+      <w:r>
+        <w:t>Constructionism is based on the constructivist (@TODO Link this)</w:t>
+      </w:r>
+      <w:r>
+        <w:t xml:space="preserve"> learning theory. The constructivist theory suggests that learners construct mental models to understand the world around them. Constructionism takes this further by encouraging the learner to also build a tangible physical </w:t>
       </w:r>
       <w:proofErr w:type="spellStart"/>
       <w:r>
@@ -12785,16 +12884,47 @@
         <w:t>represent the knowledge acquired.</w:t>
       </w:r>
       <w:r>
+        <w:t xml:space="preserve"> Constructionism holds that learning is most effective when part of the learning activity involves the construction of a meaningful product</w:t>
+      </w:r>
+      <w:r>
+        <w:t xml:space="preserve"> (</w:t>
+      </w:r>
+      <w:proofErr w:type="spellStart"/>
+      <w:r>
+        <w:t>Papert</w:t>
+      </w:r>
+      <w:proofErr w:type="spellEnd"/>
+      <w:r>
+        <w:t xml:space="preserve"> et al, 1986).</w:t>
+      </w:r>
+      <w:r>
         <w:t xml:space="preserve"> </w:t>
       </w:r>
+      <w:r>
+        <w:t xml:space="preserve">This must have been the basis </w:t>
+      </w:r>
+      <w:r>
+        <w:t>for</w:t>
+      </w:r>
+      <w:r>
+        <w:t xml:space="preserve"> the phrase “learning-by-making”</w:t>
+      </w:r>
+      <w:r>
+        <w:t xml:space="preserve"> suggested by </w:t>
+      </w:r>
       <w:proofErr w:type="spellStart"/>
       <w:r>
-        <w:t>Constructionism</w:t>
+        <w:t>Papert</w:t>
       </w:r>
       <w:proofErr w:type="spellEnd"/>
       <w:r>
-        <w:t xml:space="preserve"> holds that learning is most effective when part of the learning activity involves the construction of a meaningful product</w:t>
-      </w:r>
+        <w:t xml:space="preserve"> and </w:t>
+      </w:r>
+      <w:proofErr w:type="spellStart"/>
+      <w:r>
+        <w:t>Harel</w:t>
+      </w:r>
+      <w:proofErr w:type="spellEnd"/>
       <w:r>
         <w:t xml:space="preserve"> (</w:t>
       </w:r>
@@ -12804,30 +12934,38 @@
       </w:r>
       <w:proofErr w:type="spellEnd"/>
       <w:r>
-        <w:t xml:space="preserve"> et al, 1986).</w:t>
-      </w:r>
-      <w:r>
-        <w:t xml:space="preserve"> </w:t>
-      </w:r>
-      <w:r>
-        <w:t xml:space="preserve">This must have been the basis </w:t>
-      </w:r>
-      <w:r>
-        <w:t>for</w:t>
-      </w:r>
-      <w:r>
-        <w:t xml:space="preserve"> the phrase “learning-by-making”</w:t>
-      </w:r>
-      <w:r>
-        <w:t xml:space="preserve"> suggested by </w:t>
+        <w:t xml:space="preserve"> &amp; </w:t>
       </w:r>
       <w:proofErr w:type="spellStart"/>
       <w:r>
+        <w:t>Harel</w:t>
+      </w:r>
+      <w:proofErr w:type="spellEnd"/>
+      <w:r>
+        <w:t>, 1991).</w:t>
+      </w:r>
+      <w:r>
+        <w:t xml:space="preserve"> According to them, </w:t>
+      </w:r>
+      <w:r>
+        <w:t xml:space="preserve">learning involves "building knowledge structures" </w:t>
+      </w:r>
+      <w:r>
+        <w:t>and “</w:t>
+      </w:r>
+      <w:r>
+        <w:t>this happens especially felicitously in a context where the learner is consciously engaged in constructing a public entity, whether it's a sand castle on the beach or a theory of the universe</w:t>
+      </w:r>
+      <w:r>
+        <w:t>” (</w:t>
+      </w:r>
+      <w:proofErr w:type="spellStart"/>
+      <w:r>
         <w:t>Papert</w:t>
       </w:r>
       <w:proofErr w:type="spellEnd"/>
       <w:r>
-        <w:t xml:space="preserve"> and </w:t>
+        <w:t xml:space="preserve"> &amp; </w:t>
       </w:r>
       <w:proofErr w:type="spellStart"/>
       <w:r>
@@ -12835,68 +12973,13 @@
       </w:r>
       <w:proofErr w:type="spellEnd"/>
       <w:r>
-        <w:t xml:space="preserve"> (</w:t>
-      </w:r>
-      <w:proofErr w:type="spellStart"/>
-      <w:r>
-        <w:t>Papert</w:t>
-      </w:r>
-      <w:proofErr w:type="spellEnd"/>
-      <w:r>
-        <w:t xml:space="preserve"> &amp; </w:t>
-      </w:r>
-      <w:proofErr w:type="spellStart"/>
-      <w:r>
-        <w:t>Harel</w:t>
-      </w:r>
-      <w:proofErr w:type="spellEnd"/>
-      <w:r>
-        <w:t>, 1991).</w:t>
-      </w:r>
-      <w:r>
-        <w:t xml:space="preserve"> According to them, </w:t>
-      </w:r>
-      <w:r>
-        <w:t xml:space="preserve">learning involves "building knowledge structures" </w:t>
-      </w:r>
-      <w:r>
-        <w:t>and “</w:t>
-      </w:r>
-      <w:r>
-        <w:t>this happens especially felicitously in a context where the learner is consciously engaged in constructing a public entity, whether it's a sand castle on the beach or a theory of the universe</w:t>
-      </w:r>
-      <w:r>
-        <w:t>” (</w:t>
-      </w:r>
-      <w:proofErr w:type="spellStart"/>
-      <w:r>
-        <w:t>Papert</w:t>
-      </w:r>
-      <w:proofErr w:type="spellEnd"/>
-      <w:r>
-        <w:t xml:space="preserve"> &amp; </w:t>
-      </w:r>
-      <w:proofErr w:type="spellStart"/>
-      <w:r>
-        <w:t>Harel</w:t>
-      </w:r>
-      <w:proofErr w:type="spellEnd"/>
-      <w:r>
         <w:t>, 1991)</w:t>
       </w:r>
       <w:r>
         <w:t>.</w:t>
       </w:r>
       <w:r>
-        <w:t xml:space="preserve"> In the context of the web, it can be said that </w:t>
-      </w:r>
-      <w:proofErr w:type="spellStart"/>
-      <w:r>
-        <w:t>constructionism</w:t>
-      </w:r>
-      <w:proofErr w:type="spellEnd"/>
-      <w:r>
-        <w:t xml:space="preserve"> encourages user generated content in the context of learning. In other words, users can generate and publish content for the purpose of learning new ideas or enhancing their skills.</w:t>
+        <w:t xml:space="preserve"> In the context of the web, it can be said that constructionism encourages user generated content in the context of learning. In other words, users can generate and publish content for the purpose of learning new ideas or enhancing their skills.</w:t>
       </w:r>
     </w:p>
     <w:p>
@@ -13017,127 +13100,126 @@
         <w:t>skill</w:t>
       </w:r>
       <w:r>
-        <w:t xml:space="preserve"> is to create a plan. Personal development planning deals with how such a plan can be created and used. An interesting idea will be to apply </w:t>
+        <w:t xml:space="preserve"> is to create a plan. Personal development planning deals with how such a plan can be created and used. An interesting idea will be to apply constructionism to personal development planning by converting personal dev</w:t>
+      </w:r>
+      <w:r>
+        <w:t xml:space="preserve">elopment plans to knowledge </w:t>
       </w:r>
       <w:proofErr w:type="spellStart"/>
       <w:r>
-        <w:t>constructionism</w:t>
+        <w:t>arte</w:t>
+      </w:r>
+      <w:r>
+        <w:t>facts</w:t>
       </w:r>
       <w:proofErr w:type="spellEnd"/>
       <w:r>
-        <w:t xml:space="preserve"> to personal development planning by converting personal dev</w:t>
-      </w:r>
-      <w:r>
-        <w:t xml:space="preserve">elopment plans to knowledge </w:t>
+        <w:t xml:space="preserve"> which can be shared and re-used to achieve a lear</w:t>
+      </w:r>
+      <w:r>
+        <w:t>ning goal. The next section discusses the concept of personal development planning.</w:t>
+      </w:r>
+    </w:p>
+    <w:p>
+      <w:pPr>
+        <w:pStyle w:val="Heading2"/>
+      </w:pPr>
+      <w:bookmarkStart w:id="25" w:name="_Toc300389594"/>
+      <w:r>
+        <w:t>2.7 Personal Development Planning</w:t>
+      </w:r>
+      <w:bookmarkEnd w:id="25"/>
+    </w:p>
+    <w:p>
+      <w:r>
+        <w:t xml:space="preserve">The Dearing Enquiry </w:t>
+      </w:r>
+      <w:r>
+        <w:t>(</w:t>
+      </w:r>
+      <w:r>
+        <w:t>National Committee of Inquiry in Higher Education; 1997</w:t>
+      </w:r>
+      <w:r>
+        <w:t>)</w:t>
+      </w:r>
+      <w:r>
+        <w:t xml:space="preserve"> recommended the introduction of ‘progress files’ by universities </w:t>
+      </w:r>
+      <w:r>
+        <w:t xml:space="preserve">as </w:t>
+      </w:r>
+      <w:r>
+        <w:t>a means by which students</w:t>
+      </w:r>
+      <w:r>
+        <w:t xml:space="preserve"> monitor, build and reflect upon their personal development (</w:t>
+      </w:r>
+      <w:r>
+        <w:t>Cottrell</w:t>
+      </w:r>
+      <w:r>
+        <w:t xml:space="preserve">, </w:t>
+      </w:r>
+      <w:r>
+        <w:t>2010</w:t>
+      </w:r>
+      <w:r>
+        <w:t>; NCIHE, 1997</w:t>
+      </w:r>
+      <w:r>
+        <w:t>).</w:t>
+      </w:r>
+      <w:r>
+        <w:t xml:space="preserve"> In </w:t>
+      </w:r>
+      <w:r>
+        <w:t>2001</w:t>
+      </w:r>
+      <w:r>
+        <w:t>, the Quality Assurance Agency</w:t>
+      </w:r>
+      <w:r>
+        <w:t xml:space="preserve"> f</w:t>
+      </w:r>
+      <w:r>
+        <w:t>or Higher Education</w:t>
+      </w:r>
+      <w:r>
+        <w:t xml:space="preserve"> published the </w:t>
+      </w:r>
+      <w:r>
+        <w:t>Guidelines for HE Progress Files</w:t>
+      </w:r>
+      <w:r>
+        <w:t xml:space="preserve"> and now expects all universities to ensure that students undertake personal planning using the progress files</w:t>
+      </w:r>
+      <w:r>
+        <w:t xml:space="preserve"> (</w:t>
+      </w:r>
+      <w:r>
+        <w:t xml:space="preserve">Gosling, </w:t>
+      </w:r>
+      <w:r>
+        <w:t>2003</w:t>
+      </w:r>
+      <w:r>
+        <w:t xml:space="preserve">; </w:t>
+      </w:r>
+      <w:r>
+        <w:t>Quinton</w:t>
+      </w:r>
+      <w:r>
+        <w:t xml:space="preserve"> </w:t>
+      </w:r>
+      <w:r>
+        <w:t xml:space="preserve">&amp; </w:t>
       </w:r>
       <w:proofErr w:type="spellStart"/>
       <w:r>
-        <w:t>arte</w:t>
-      </w:r>
-      <w:r>
-        <w:t>facts</w:t>
+        <w:t>Smallbone</w:t>
       </w:r>
       <w:proofErr w:type="spellEnd"/>
-      <w:r>
-        <w:t xml:space="preserve"> which can be shared and re-used to achieve a lear</w:t>
-      </w:r>
-      <w:r>
-        <w:t>ning goal. The next section discusses the concept of personal development planning.</w:t>
-      </w:r>
-    </w:p>
-    <w:p>
-      <w:pPr>
-        <w:pStyle w:val="Heading2"/>
-      </w:pPr>
-      <w:r>
-        <w:t>2.7 Personal Development Planning</w:t>
-      </w:r>
-    </w:p>
-    <w:p>
-      <w:r>
-        <w:t xml:space="preserve">The Dearing Enquiry </w:t>
-      </w:r>
-      <w:r>
-        <w:t>(</w:t>
-      </w:r>
-      <w:r>
-        <w:t>National Committee of Inquiry in Higher Education; 1997</w:t>
-      </w:r>
-      <w:r>
-        <w:t>)</w:t>
-      </w:r>
-      <w:r>
-        <w:t xml:space="preserve"> recommended the introduction of ‘progress files’ by universities </w:t>
-      </w:r>
-      <w:r>
-        <w:t xml:space="preserve">as </w:t>
-      </w:r>
-      <w:r>
-        <w:t>a means by which students</w:t>
-      </w:r>
-      <w:r>
-        <w:t xml:space="preserve"> monitor, build and reflect upon their personal development (</w:t>
-      </w:r>
-      <w:r>
-        <w:t>Cottrell</w:t>
-      </w:r>
-      <w:r>
-        <w:t xml:space="preserve">, </w:t>
-      </w:r>
-      <w:r>
-        <w:t>2010</w:t>
-      </w:r>
-      <w:r>
-        <w:t>; NCIHE, 1997</w:t>
-      </w:r>
-      <w:r>
-        <w:t>).</w:t>
-      </w:r>
-      <w:r>
-        <w:t xml:space="preserve"> In </w:t>
-      </w:r>
-      <w:r>
-        <w:t>2001</w:t>
-      </w:r>
-      <w:r>
-        <w:t>, the Quality Assurance Agency</w:t>
-      </w:r>
-      <w:r>
-        <w:t xml:space="preserve"> f</w:t>
-      </w:r>
-      <w:r>
-        <w:t>or Higher Education</w:t>
-      </w:r>
-      <w:r>
-        <w:t xml:space="preserve"> published the </w:t>
-      </w:r>
-      <w:r>
-        <w:t>Guidelines for HE Progress Files</w:t>
-      </w:r>
-      <w:r>
-        <w:t xml:space="preserve"> and now expects all universities to ensure that students undertake personal planning using the progress files</w:t>
-      </w:r>
-      <w:r>
-        <w:t xml:space="preserve"> (</w:t>
-      </w:r>
-      <w:r>
-        <w:t xml:space="preserve">Gosling, </w:t>
-      </w:r>
-      <w:r>
-        <w:t>2003</w:t>
-      </w:r>
-      <w:r>
-        <w:t xml:space="preserve">; </w:t>
-      </w:r>
-      <w:r>
-        <w:t>Quinton</w:t>
-      </w:r>
-      <w:r>
-        <w:t xml:space="preserve"> </w:t>
-      </w:r>
-      <w:r>
-        <w:t>&amp; Smallbone</w:t>
-      </w:r>
       <w:r>
         <w:t>, 2008</w:t>
       </w:r>
@@ -13314,6 +13396,7 @@
           <w:rFonts w:ascii="Times New Roman" w:hAnsi="Times New Roman" w:cs="Times New Roman"/>
         </w:rPr>
       </w:pPr>
+      <w:bookmarkStart w:id="26" w:name="_Toc300389595"/>
       <w:r>
         <w:rPr>
           <w:rFonts w:ascii="Times New Roman" w:hAnsi="Times New Roman" w:cs="Times New Roman"/>
@@ -13332,7 +13415,7 @@
         </w:rPr>
         <w:t xml:space="preserve"> Learning Space</w:t>
       </w:r>
-      <w:bookmarkEnd w:id="25"/>
+      <w:bookmarkEnd w:id="26"/>
     </w:p>
     <w:p>
       <w:pPr>
@@ -13659,7 +13742,7 @@
         </w:rPr>
         <w:br/>
       </w:r>
-      <w:bookmarkStart w:id="26" w:name="_Toc300348631"/>
+      <w:bookmarkStart w:id="27" w:name="_Toc300389596"/>
       <w:r>
         <w:rPr>
           <w:rFonts w:ascii="Times New Roman" w:hAnsi="Times New Roman" w:cs="Times New Roman"/>
@@ -13678,7 +13761,7 @@
         </w:rPr>
         <w:t>n Learning Space Design</w:t>
       </w:r>
-      <w:bookmarkEnd w:id="26"/>
+      <w:bookmarkEnd w:id="27"/>
     </w:p>
     <w:p>
       <w:pPr>
@@ -14700,6 +14783,7 @@
         <w:rPr>
           <w:rFonts w:ascii="Times New Roman" w:hAnsi="Times New Roman" w:cs="Times New Roman"/>
           <w:noProof/>
+          <w:lang w:val="en-GB" w:eastAsia="en-GB"/>
         </w:rPr>
         <w:drawing>
           <wp:inline distT="0" distB="0" distL="0" distR="0">
@@ -14759,7 +14843,7 @@
           <w:szCs w:val="24"/>
         </w:rPr>
       </w:pPr>
-      <w:bookmarkStart w:id="27" w:name="_Toc292721755"/>
+      <w:bookmarkStart w:id="28" w:name="_Toc292721755"/>
       <w:r>
         <w:rPr>
           <w:rFonts w:ascii="Times New Roman" w:hAnsi="Times New Roman" w:cs="Times New Roman"/>
@@ -14824,7 +14908,7 @@
         </w:rPr>
         <w:t xml:space="preserve"> - Linear Arrangement vs. Collaborative Arrangement</w:t>
       </w:r>
-      <w:bookmarkEnd w:id="27"/>
+      <w:bookmarkEnd w:id="28"/>
     </w:p>
     <w:p>
       <w:pPr>
@@ -15602,7 +15686,7 @@
           <w:rFonts w:ascii="Times New Roman" w:hAnsi="Times New Roman" w:cs="Times New Roman"/>
         </w:rPr>
       </w:pPr>
-      <w:bookmarkStart w:id="28" w:name="_Toc300348632"/>
+      <w:bookmarkStart w:id="29" w:name="_Toc300389597"/>
       <w:r>
         <w:rPr>
           <w:rFonts w:ascii="Times New Roman" w:hAnsi="Times New Roman" w:cs="Times New Roman"/>
@@ -15615,7 +15699,7 @@
         </w:rPr>
         <w:t>.2 Virtual Learning Spaces</w:t>
       </w:r>
-      <w:bookmarkEnd w:id="28"/>
+      <w:bookmarkEnd w:id="29"/>
     </w:p>
     <w:p>
       <w:pPr>
@@ -16215,7 +16299,7 @@
           <w:rFonts w:ascii="Times New Roman" w:hAnsi="Times New Roman" w:cs="Times New Roman"/>
         </w:rPr>
       </w:pPr>
-      <w:bookmarkStart w:id="29" w:name="_Toc300348633"/>
+      <w:bookmarkStart w:id="30" w:name="_Toc300389598"/>
       <w:r>
         <w:rPr>
           <w:rFonts w:ascii="Times New Roman" w:hAnsi="Times New Roman" w:cs="Times New Roman"/>
@@ -16228,7 +16312,7 @@
         </w:rPr>
         <w:t>.3 Usability of Learning Spaces</w:t>
       </w:r>
-      <w:bookmarkEnd w:id="29"/>
+      <w:bookmarkEnd w:id="30"/>
     </w:p>
     <w:p>
       <w:pPr>
@@ -16456,6 +16540,7 @@
         <w:rPr>
           <w:rFonts w:ascii="Times New Roman" w:hAnsi="Times New Roman" w:cs="Times New Roman"/>
           <w:noProof/>
+          <w:lang w:val="en-GB" w:eastAsia="en-GB"/>
         </w:rPr>
         <w:lastRenderedPageBreak/>
         <w:drawing>
@@ -16516,7 +16601,7 @@
           <w:szCs w:val="24"/>
         </w:rPr>
       </w:pPr>
-      <w:bookmarkStart w:id="30" w:name="_Toc292721756"/>
+      <w:bookmarkStart w:id="31" w:name="_Toc292721756"/>
       <w:r>
         <w:rPr>
           <w:rFonts w:ascii="Times New Roman" w:hAnsi="Times New Roman" w:cs="Times New Roman"/>
@@ -16581,7 +16666,7 @@
         </w:rPr>
         <w:t xml:space="preserve"> - Attributes of System Acceptability</w:t>
       </w:r>
-      <w:bookmarkEnd w:id="30"/>
+      <w:bookmarkEnd w:id="31"/>
     </w:p>
     <w:p>
       <w:pPr>
@@ -17456,7 +17541,7 @@
           <w:rFonts w:ascii="Times New Roman" w:hAnsi="Times New Roman" w:cs="Times New Roman"/>
         </w:rPr>
       </w:pPr>
-      <w:bookmarkStart w:id="31" w:name="_Toc300348634"/>
+      <w:bookmarkStart w:id="32" w:name="_Toc300389599"/>
       <w:r>
         <w:rPr>
           <w:rFonts w:ascii="Times New Roman" w:hAnsi="Times New Roman" w:cs="Times New Roman"/>
@@ -17482,7 +17567,7 @@
         </w:rPr>
         <w:t xml:space="preserve"> to Support Virtual Learning Spaces</w:t>
       </w:r>
-      <w:bookmarkEnd w:id="31"/>
+      <w:bookmarkEnd w:id="32"/>
     </w:p>
     <w:p>
       <w:pPr>
@@ -17571,144 +17656,130 @@
         <w:rPr>
           <w:rFonts w:ascii="Times New Roman" w:hAnsi="Times New Roman" w:cs="Times New Roman"/>
         </w:rPr>
+        <w:t xml:space="preserve"> constructionism </w:t>
+      </w:r>
+      <w:r>
+        <w:rPr>
+          <w:rFonts w:ascii="Times New Roman" w:hAnsi="Times New Roman" w:cs="Times New Roman"/>
+        </w:rPr>
+        <w:t>and self-directed learning which have been discussed above</w:t>
+      </w:r>
+      <w:r>
+        <w:rPr>
+          <w:rFonts w:ascii="Times New Roman" w:hAnsi="Times New Roman" w:cs="Times New Roman"/>
+        </w:rPr>
+        <w:t xml:space="preserve">. The MPLE </w:t>
+      </w:r>
+      <w:r>
+        <w:rPr>
+          <w:rFonts w:ascii="Times New Roman" w:hAnsi="Times New Roman" w:cs="Times New Roman"/>
+        </w:rPr>
+        <w:t>provides</w:t>
+      </w:r>
+      <w:r>
+        <w:rPr>
+          <w:rFonts w:ascii="Times New Roman" w:hAnsi="Times New Roman" w:cs="Times New Roman"/>
+        </w:rPr>
+        <w:t xml:space="preserve"> a </w:t>
+      </w:r>
+      <w:r>
+        <w:rPr>
+          <w:rFonts w:ascii="Times New Roman" w:hAnsi="Times New Roman" w:cs="Times New Roman"/>
+        </w:rPr>
+        <w:t>layer of general purpose service which can be used for educational purpose</w:t>
+      </w:r>
+      <w:r>
+        <w:rPr>
+          <w:rFonts w:ascii="Times New Roman" w:hAnsi="Times New Roman" w:cs="Times New Roman"/>
+        </w:rPr>
+        <w:t>s</w:t>
+      </w:r>
+      <w:r>
+        <w:rPr>
+          <w:rFonts w:ascii="Times New Roman" w:hAnsi="Times New Roman" w:cs="Times New Roman"/>
+        </w:rPr>
+        <w:t xml:space="preserve">. It also </w:t>
+      </w:r>
+      <w:r>
+        <w:rPr>
+          <w:rFonts w:ascii="Times New Roman" w:hAnsi="Times New Roman" w:cs="Times New Roman"/>
+        </w:rPr>
+        <w:t>contains multi-user, multi-media spaces that ca</w:t>
+      </w:r>
+      <w:r>
+        <w:rPr>
+          <w:rFonts w:ascii="Times New Roman" w:hAnsi="Times New Roman" w:cs="Times New Roman"/>
+        </w:rPr>
+        <w:t xml:space="preserve">n either be used for personal </w:t>
+      </w:r>
+      <w:r>
+        <w:rPr>
+          <w:rFonts w:ascii="Times New Roman" w:hAnsi="Times New Roman" w:cs="Times New Roman"/>
+        </w:rPr>
+        <w:t>learning or learning in groups. PLE users may either create</w:t>
+      </w:r>
+      <w:r>
+        <w:rPr>
+          <w:rFonts w:ascii="Times New Roman" w:hAnsi="Times New Roman" w:cs="Times New Roman"/>
+        </w:rPr>
+        <w:t xml:space="preserve"> and use their own spaces, or </w:t>
+      </w:r>
+      <w:r>
+        <w:rPr>
+          <w:rFonts w:ascii="Times New Roman" w:hAnsi="Times New Roman" w:cs="Times New Roman"/>
+        </w:rPr>
+        <w:t>jo</w:t>
+      </w:r>
+      <w:r>
+        <w:rPr>
+          <w:rFonts w:ascii="Times New Roman" w:hAnsi="Times New Roman" w:cs="Times New Roman"/>
+        </w:rPr>
+        <w:t xml:space="preserve">in a group with other learners, </w:t>
+      </w:r>
+      <w:r>
+        <w:rPr>
+          <w:rFonts w:ascii="Times New Roman" w:hAnsi="Times New Roman" w:cs="Times New Roman"/>
+        </w:rPr>
+        <w:t>and meet in community created spaces to pursue common le</w:t>
+      </w:r>
+      <w:r>
+        <w:rPr>
+          <w:rFonts w:ascii="Times New Roman" w:hAnsi="Times New Roman" w:cs="Times New Roman"/>
+        </w:rPr>
+        <w:t xml:space="preserve">arning activities and </w:t>
+      </w:r>
+      <w:proofErr w:type="spellStart"/>
+      <w:r>
+        <w:rPr>
+          <w:rFonts w:ascii="Times New Roman" w:hAnsi="Times New Roman" w:cs="Times New Roman"/>
+        </w:rPr>
+        <w:t>realise</w:t>
+      </w:r>
+      <w:proofErr w:type="spellEnd"/>
+      <w:r>
+        <w:rPr>
+          <w:rFonts w:ascii="Times New Roman" w:hAnsi="Times New Roman" w:cs="Times New Roman"/>
+        </w:rPr>
         <w:t xml:space="preserve"> </w:t>
       </w:r>
+      <w:r>
+        <w:rPr>
+          <w:rFonts w:ascii="Times New Roman" w:hAnsi="Times New Roman" w:cs="Times New Roman"/>
+        </w:rPr>
+        <w:t xml:space="preserve">learning goals (van </w:t>
+      </w:r>
       <w:proofErr w:type="spellStart"/>
       <w:r>
         <w:rPr>
           <w:rFonts w:ascii="Times New Roman" w:hAnsi="Times New Roman" w:cs="Times New Roman"/>
         </w:rPr>
-        <w:t>constructionism</w:t>
+        <w:t>Harmelen</w:t>
       </w:r>
       <w:proofErr w:type="spellEnd"/>
       <w:r>
         <w:rPr>
           <w:rFonts w:ascii="Times New Roman" w:hAnsi="Times New Roman" w:cs="Times New Roman"/>
         </w:rPr>
-        <w:t xml:space="preserve"> </w:t>
-      </w:r>
-      <w:r>
-        <w:rPr>
-          <w:rFonts w:ascii="Times New Roman" w:hAnsi="Times New Roman" w:cs="Times New Roman"/>
-        </w:rPr>
-        <w:t>and self-directed learning which have been discussed above</w:t>
-      </w:r>
-      <w:r>
-        <w:rPr>
-          <w:rFonts w:ascii="Times New Roman" w:hAnsi="Times New Roman" w:cs="Times New Roman"/>
-        </w:rPr>
-        <w:t xml:space="preserve">. The MPLE </w:t>
-      </w:r>
-      <w:r>
-        <w:rPr>
-          <w:rFonts w:ascii="Times New Roman" w:hAnsi="Times New Roman" w:cs="Times New Roman"/>
-        </w:rPr>
-        <w:t>provides</w:t>
-      </w:r>
-      <w:r>
-        <w:rPr>
-          <w:rFonts w:ascii="Times New Roman" w:hAnsi="Times New Roman" w:cs="Times New Roman"/>
-        </w:rPr>
-        <w:t xml:space="preserve"> a </w:t>
-      </w:r>
-      <w:r>
-        <w:rPr>
-          <w:rFonts w:ascii="Times New Roman" w:hAnsi="Times New Roman" w:cs="Times New Roman"/>
-        </w:rPr>
-        <w:t>layer of general purpose service which can be used for educational purpose</w:t>
-      </w:r>
-      <w:r>
-        <w:rPr>
-          <w:rFonts w:ascii="Times New Roman" w:hAnsi="Times New Roman" w:cs="Times New Roman"/>
-        </w:rPr>
-        <w:t>s</w:t>
-      </w:r>
-      <w:r>
-        <w:rPr>
-          <w:rFonts w:ascii="Times New Roman" w:hAnsi="Times New Roman" w:cs="Times New Roman"/>
-        </w:rPr>
-        <w:t xml:space="preserve">. It also </w:t>
-      </w:r>
-      <w:r>
-        <w:rPr>
-          <w:rFonts w:ascii="Times New Roman" w:hAnsi="Times New Roman" w:cs="Times New Roman"/>
-        </w:rPr>
-        <w:t>contains multi-user, multi-media spaces that ca</w:t>
-      </w:r>
-      <w:r>
-        <w:rPr>
-          <w:rFonts w:ascii="Times New Roman" w:hAnsi="Times New Roman" w:cs="Times New Roman"/>
-        </w:rPr>
-        <w:t xml:space="preserve">n either be used for personal </w:t>
-      </w:r>
-      <w:r>
-        <w:rPr>
-          <w:rFonts w:ascii="Times New Roman" w:hAnsi="Times New Roman" w:cs="Times New Roman"/>
-        </w:rPr>
-        <w:t>learning or learning in groups. PLE users may either create</w:t>
-      </w:r>
-      <w:r>
-        <w:rPr>
-          <w:rFonts w:ascii="Times New Roman" w:hAnsi="Times New Roman" w:cs="Times New Roman"/>
-        </w:rPr>
-        <w:t xml:space="preserve"> and use their own spaces, or </w:t>
-      </w:r>
-      <w:r>
-        <w:rPr>
-          <w:rFonts w:ascii="Times New Roman" w:hAnsi="Times New Roman" w:cs="Times New Roman"/>
-        </w:rPr>
-        <w:t>jo</w:t>
-      </w:r>
-      <w:r>
-        <w:rPr>
-          <w:rFonts w:ascii="Times New Roman" w:hAnsi="Times New Roman" w:cs="Times New Roman"/>
-        </w:rPr>
-        <w:t xml:space="preserve">in a group with other learners, </w:t>
-      </w:r>
-      <w:r>
-        <w:rPr>
-          <w:rFonts w:ascii="Times New Roman" w:hAnsi="Times New Roman" w:cs="Times New Roman"/>
-        </w:rPr>
-        <w:t>and meet in community created spaces to pursue common le</w:t>
-      </w:r>
-      <w:r>
-        <w:rPr>
-          <w:rFonts w:ascii="Times New Roman" w:hAnsi="Times New Roman" w:cs="Times New Roman"/>
-        </w:rPr>
-        <w:t xml:space="preserve">arning activities and </w:t>
-      </w:r>
-      <w:proofErr w:type="spellStart"/>
-      <w:r>
-        <w:rPr>
-          <w:rFonts w:ascii="Times New Roman" w:hAnsi="Times New Roman" w:cs="Times New Roman"/>
-        </w:rPr>
-        <w:t>realise</w:t>
-      </w:r>
-      <w:proofErr w:type="spellEnd"/>
-      <w:r>
-        <w:rPr>
-          <w:rFonts w:ascii="Times New Roman" w:hAnsi="Times New Roman" w:cs="Times New Roman"/>
-        </w:rPr>
-        <w:t xml:space="preserve"> </w:t>
-      </w:r>
-      <w:r>
-        <w:rPr>
-          <w:rFonts w:ascii="Times New Roman" w:hAnsi="Times New Roman" w:cs="Times New Roman"/>
-        </w:rPr>
-        <w:t xml:space="preserve">learning goals (van </w:t>
-      </w:r>
-      <w:proofErr w:type="spellStart"/>
-      <w:r>
-        <w:rPr>
-          <w:rFonts w:ascii="Times New Roman" w:hAnsi="Times New Roman" w:cs="Times New Roman"/>
-        </w:rPr>
-        <w:t>Harmelen</w:t>
-      </w:r>
-      <w:proofErr w:type="spellEnd"/>
-      <w:r>
-        <w:rPr>
-          <w:rFonts w:ascii="Times New Roman" w:hAnsi="Times New Roman" w:cs="Times New Roman"/>
-        </w:rPr>
         <w:t>, 20</w:t>
       </w:r>
       <w:r>
@@ -17735,6 +17806,7 @@
         <w:rPr>
           <w:rFonts w:ascii="Times New Roman" w:hAnsi="Times New Roman" w:cs="Times New Roman"/>
           <w:noProof/>
+          <w:lang w:val="en-GB" w:eastAsia="en-GB"/>
         </w:rPr>
         <w:drawing>
           <wp:inline distT="0" distB="0" distL="0" distR="0">
@@ -17794,7 +17866,7 @@
           <w:szCs w:val="24"/>
         </w:rPr>
       </w:pPr>
-      <w:bookmarkStart w:id="32" w:name="_Toc292721757"/>
+      <w:bookmarkStart w:id="33" w:name="_Toc292721757"/>
       <w:r>
         <w:rPr>
           <w:rFonts w:ascii="Times New Roman" w:hAnsi="Times New Roman" w:cs="Times New Roman"/>
@@ -17868,7 +17940,7 @@
         </w:rPr>
         <w:t>e of MPLE</w:t>
       </w:r>
-      <w:bookmarkEnd w:id="32"/>
+      <w:bookmarkEnd w:id="33"/>
     </w:p>
     <w:p>
       <w:pPr>
@@ -18017,7 +18089,7 @@
           <w:rFonts w:ascii="Times New Roman" w:hAnsi="Times New Roman" w:cs="Times New Roman"/>
         </w:rPr>
       </w:pPr>
-      <w:bookmarkStart w:id="33" w:name="_Toc300348635"/>
+      <w:bookmarkStart w:id="34" w:name="_Toc300389600"/>
       <w:r>
         <w:rPr>
           <w:rFonts w:ascii="Times New Roman" w:hAnsi="Times New Roman" w:cs="Times New Roman"/>
@@ -18036,7 +18108,7 @@
         </w:rPr>
         <w:t xml:space="preserve"> Summary</w:t>
       </w:r>
-      <w:bookmarkEnd w:id="33"/>
+      <w:bookmarkEnd w:id="34"/>
     </w:p>
     <w:p>
       <w:pPr>
@@ -18101,7 +18173,7 @@
           <w:rFonts w:ascii="Times New Roman" w:hAnsi="Times New Roman" w:cs="Times New Roman"/>
         </w:rPr>
       </w:pPr>
-      <w:bookmarkStart w:id="34" w:name="_Toc300348636"/>
+      <w:bookmarkStart w:id="35" w:name="_Toc300389601"/>
       <w:r>
         <w:rPr>
           <w:rFonts w:ascii="Times New Roman" w:hAnsi="Times New Roman" w:cs="Times New Roman"/>
@@ -18121,7 +18193,7 @@
         </w:rPr>
         <w:t xml:space="preserve"> Design</w:t>
       </w:r>
-      <w:bookmarkEnd w:id="34"/>
+      <w:bookmarkEnd w:id="35"/>
     </w:p>
     <w:p>
       <w:pPr>
@@ -18176,7 +18248,7 @@
           <w:rFonts w:ascii="Times New Roman" w:hAnsi="Times New Roman" w:cs="Times New Roman"/>
         </w:rPr>
       </w:pPr>
-      <w:bookmarkStart w:id="35" w:name="_Toc300348637"/>
+      <w:bookmarkStart w:id="36" w:name="_Toc300389602"/>
       <w:r>
         <w:rPr>
           <w:rFonts w:ascii="Times New Roman" w:hAnsi="Times New Roman" w:cs="Times New Roman"/>
@@ -18189,7 +18261,7 @@
         </w:rPr>
         <w:t>Initial considerations and Assumptions</w:t>
       </w:r>
-      <w:bookmarkEnd w:id="35"/>
+      <w:bookmarkEnd w:id="36"/>
     </w:p>
     <w:p>
       <w:pPr>
@@ -18457,7 +18529,7 @@
           <w:rFonts w:ascii="Times New Roman" w:hAnsi="Times New Roman" w:cs="Times New Roman"/>
         </w:rPr>
       </w:pPr>
-      <w:bookmarkStart w:id="36" w:name="_Toc300348638"/>
+      <w:bookmarkStart w:id="37" w:name="_Toc300389603"/>
       <w:r>
         <w:rPr>
           <w:rFonts w:ascii="Times New Roman" w:hAnsi="Times New Roman" w:cs="Times New Roman"/>
@@ -18470,7 +18542,7 @@
         </w:rPr>
         <w:t>Problem Analysis</w:t>
       </w:r>
-      <w:bookmarkEnd w:id="36"/>
+      <w:bookmarkEnd w:id="37"/>
     </w:p>
     <w:p>
       <w:pPr>
@@ -19425,7 +19497,7 @@
           <w:rFonts w:ascii="Times New Roman" w:hAnsi="Times New Roman" w:cs="Times New Roman"/>
         </w:rPr>
       </w:pPr>
-      <w:bookmarkStart w:id="37" w:name="_Toc300348639"/>
+      <w:bookmarkStart w:id="38" w:name="_Toc300389604"/>
       <w:r>
         <w:rPr>
           <w:rFonts w:ascii="Times New Roman" w:hAnsi="Times New Roman" w:cs="Times New Roman"/>
@@ -19438,7 +19510,7 @@
         </w:rPr>
         <w:t>Design Goals</w:t>
       </w:r>
-      <w:bookmarkEnd w:id="37"/>
+      <w:bookmarkEnd w:id="38"/>
     </w:p>
     <w:p>
       <w:pPr>
@@ -19839,7 +19911,7 @@
           <w:rFonts w:ascii="Times New Roman" w:hAnsi="Times New Roman" w:cs="Times New Roman"/>
         </w:rPr>
       </w:pPr>
-      <w:bookmarkStart w:id="38" w:name="_Toc300348640"/>
+      <w:bookmarkStart w:id="39" w:name="_Toc300389605"/>
       <w:r>
         <w:rPr>
           <w:rFonts w:ascii="Times New Roman" w:hAnsi="Times New Roman" w:cs="Times New Roman"/>
@@ -19852,7 +19924,7 @@
         </w:rPr>
         <w:t>Architecture and Layout</w:t>
       </w:r>
-      <w:bookmarkEnd w:id="38"/>
+      <w:bookmarkEnd w:id="39"/>
     </w:p>
     <w:p>
       <w:pPr>
@@ -19892,7 +19964,7 @@
           <w:rFonts w:ascii="Times New Roman" w:hAnsi="Times New Roman" w:cs="Times New Roman"/>
         </w:rPr>
       </w:pPr>
-      <w:bookmarkStart w:id="39" w:name="_Toc300348641"/>
+      <w:bookmarkStart w:id="40" w:name="_Toc300389606"/>
       <w:r>
         <w:rPr>
           <w:rFonts w:ascii="Times New Roman" w:hAnsi="Times New Roman" w:cs="Times New Roman"/>
@@ -19905,7 +19977,7 @@
         </w:rPr>
         <w:t>Media Spaces Architectural Overview</w:t>
       </w:r>
-      <w:bookmarkEnd w:id="39"/>
+      <w:bookmarkEnd w:id="40"/>
     </w:p>
     <w:p>
       <w:pPr>
@@ -20810,7 +20882,7 @@
           <w:rFonts w:ascii="Times New Roman" w:hAnsi="Times New Roman" w:cs="Times New Roman"/>
         </w:rPr>
       </w:pPr>
-      <w:bookmarkStart w:id="40" w:name="_Toc300348642"/>
+      <w:bookmarkStart w:id="41" w:name="_Toc300389607"/>
       <w:r>
         <w:rPr>
           <w:rFonts w:ascii="Times New Roman" w:hAnsi="Times New Roman" w:cs="Times New Roman"/>
@@ -20841,7 +20913,7 @@
         </w:rPr>
         <w:t xml:space="preserve"> Layout</w:t>
       </w:r>
-      <w:bookmarkEnd w:id="40"/>
+      <w:bookmarkEnd w:id="41"/>
     </w:p>
     <w:p>
       <w:pPr>
@@ -21294,7 +21366,7 @@
           <w:rFonts w:ascii="Times New Roman" w:hAnsi="Times New Roman" w:cs="Times New Roman"/>
         </w:rPr>
       </w:pPr>
-      <w:bookmarkStart w:id="41" w:name="_Toc300348643"/>
+      <w:bookmarkStart w:id="42" w:name="_Toc300389608"/>
       <w:r>
         <w:rPr>
           <w:rFonts w:ascii="Times New Roman" w:hAnsi="Times New Roman" w:cs="Times New Roman"/>
@@ -21319,7 +21391,7 @@
         </w:rPr>
         <w:t>MVCS Architecture</w:t>
       </w:r>
-      <w:bookmarkEnd w:id="41"/>
+      <w:bookmarkEnd w:id="42"/>
     </w:p>
     <w:p>
       <w:pPr>
@@ -22214,7 +22286,7 @@
           <w:rFonts w:ascii="Times New Roman" w:hAnsi="Times New Roman" w:cs="Times New Roman"/>
         </w:rPr>
       </w:pPr>
-      <w:bookmarkStart w:id="42" w:name="_Toc300348644"/>
+      <w:bookmarkStart w:id="43" w:name="_Toc300389609"/>
       <w:r>
         <w:rPr>
           <w:rFonts w:ascii="Times New Roman" w:hAnsi="Times New Roman" w:cs="Times New Roman"/>
@@ -22239,7 +22311,7 @@
         </w:rPr>
         <w:t>he SWIZ Framework</w:t>
       </w:r>
-      <w:bookmarkEnd w:id="42"/>
+      <w:bookmarkEnd w:id="43"/>
     </w:p>
     <w:p>
       <w:pPr>
@@ -22419,14 +22491,14 @@
           <w:rFonts w:ascii="Times New Roman" w:hAnsi="Times New Roman" w:cs="Times New Roman"/>
         </w:rPr>
       </w:pPr>
-      <w:bookmarkStart w:id="43" w:name="_Toc300348645"/>
+      <w:bookmarkStart w:id="44" w:name="_Toc300389610"/>
       <w:r>
         <w:rPr>
           <w:rFonts w:ascii="Times New Roman" w:hAnsi="Times New Roman" w:cs="Times New Roman"/>
         </w:rPr>
         <w:t>3.5.1 Inversion of Control Strategy</w:t>
       </w:r>
-      <w:bookmarkEnd w:id="43"/>
+      <w:bookmarkEnd w:id="44"/>
     </w:p>
     <w:p>
       <w:pPr>
@@ -22836,6 +22908,7 @@
         <w:rPr>
           <w:rFonts w:ascii="Times New Roman" w:hAnsi="Times New Roman" w:cs="Times New Roman"/>
           <w:noProof/>
+          <w:lang w:val="en-GB" w:eastAsia="en-GB"/>
         </w:rPr>
         <w:drawing>
           <wp:inline distT="0" distB="0" distL="0" distR="0">
@@ -22944,6 +23017,7 @@
         <w:rPr>
           <w:rFonts w:ascii="Times New Roman" w:hAnsi="Times New Roman" w:cs="Times New Roman"/>
           <w:noProof/>
+          <w:lang w:val="en-GB" w:eastAsia="en-GB"/>
         </w:rPr>
         <w:lastRenderedPageBreak/>
         <w:drawing>
@@ -23339,7 +23413,7 @@
           <w:rFonts w:ascii="Times New Roman" w:hAnsi="Times New Roman" w:cs="Times New Roman"/>
         </w:rPr>
       </w:pPr>
-      <w:bookmarkStart w:id="44" w:name="_Toc300348646"/>
+      <w:bookmarkStart w:id="45" w:name="_Toc300389611"/>
       <w:r>
         <w:rPr>
           <w:rFonts w:ascii="Times New Roman" w:hAnsi="Times New Roman" w:cs="Times New Roman"/>
@@ -23358,7 +23432,7 @@
         </w:rPr>
         <w:t>SWIZ Framework</w:t>
       </w:r>
-      <w:bookmarkEnd w:id="44"/>
+      <w:bookmarkEnd w:id="45"/>
     </w:p>
     <w:p>
       <w:pPr>
@@ -25984,6 +26058,7 @@
         <w:rPr>
           <w:rFonts w:ascii="Times New Roman" w:hAnsi="Times New Roman" w:cs="Times New Roman"/>
           <w:noProof/>
+          <w:lang w:val="en-GB" w:eastAsia="en-GB"/>
         </w:rPr>
         <w:lastRenderedPageBreak/>
         <w:drawing>
@@ -26047,7 +26122,7 @@
           <w:rFonts w:ascii="Times New Roman" w:hAnsi="Times New Roman" w:cs="Times New Roman"/>
         </w:rPr>
       </w:pPr>
-      <w:bookmarkStart w:id="45" w:name="_Toc300348647"/>
+      <w:bookmarkStart w:id="46" w:name="_Toc300389612"/>
       <w:r>
         <w:rPr>
           <w:rFonts w:ascii="Times New Roman" w:hAnsi="Times New Roman" w:cs="Times New Roman"/>
@@ -26066,7 +26141,7 @@
         </w:rPr>
         <w:t xml:space="preserve"> &amp; Evaluation</w:t>
       </w:r>
-      <w:bookmarkEnd w:id="45"/>
+      <w:bookmarkEnd w:id="46"/>
     </w:p>
     <w:p>
       <w:pPr>
@@ -26162,14 +26237,14 @@
           <w:rFonts w:ascii="Times New Roman" w:hAnsi="Times New Roman" w:cs="Times New Roman"/>
         </w:rPr>
       </w:pPr>
-      <w:bookmarkStart w:id="46" w:name="_Toc300348648"/>
+      <w:bookmarkStart w:id="47" w:name="_Toc300389613"/>
       <w:r>
         <w:rPr>
           <w:rFonts w:ascii="Times New Roman" w:hAnsi="Times New Roman" w:cs="Times New Roman"/>
         </w:rPr>
         <w:t>3.1.1 Project Description</w:t>
       </w:r>
-      <w:bookmarkEnd w:id="46"/>
+      <w:bookmarkEnd w:id="47"/>
     </w:p>
     <w:p>
       <w:pPr>
@@ -27346,7 +27421,7 @@
           <w:rFonts w:ascii="Times New Roman" w:hAnsi="Times New Roman" w:cs="Times New Roman"/>
         </w:rPr>
       </w:pPr>
-      <w:bookmarkStart w:id="47" w:name="_Toc300348649"/>
+      <w:bookmarkStart w:id="48" w:name="_Toc300389614"/>
       <w:r>
         <w:rPr>
           <w:rFonts w:ascii="Times New Roman" w:hAnsi="Times New Roman" w:cs="Times New Roman"/>
@@ -27360,7 +27435,7 @@
         </w:rPr>
         <w:t>Research Methodology</w:t>
       </w:r>
-      <w:bookmarkEnd w:id="47"/>
+      <w:bookmarkEnd w:id="48"/>
     </w:p>
     <w:p>
       <w:pPr>
@@ -27842,6 +27917,7 @@
         <w:rPr>
           <w:rFonts w:ascii="Times New Roman" w:hAnsi="Times New Roman" w:cs="Times New Roman"/>
           <w:noProof/>
+          <w:lang w:val="en-GB" w:eastAsia="en-GB"/>
         </w:rPr>
         <w:lastRenderedPageBreak/>
         <w:drawing>
@@ -27902,7 +27978,7 @@
           <w:szCs w:val="24"/>
         </w:rPr>
       </w:pPr>
-      <w:bookmarkStart w:id="48" w:name="_Toc292721758"/>
+      <w:bookmarkStart w:id="49" w:name="_Toc292721758"/>
       <w:r>
         <w:rPr>
           <w:rFonts w:ascii="Times New Roman" w:hAnsi="Times New Roman" w:cs="Times New Roman"/>
@@ -27967,7 +28043,7 @@
         </w:rPr>
         <w:t xml:space="preserve"> - Research Methodology Flow</w:t>
       </w:r>
-      <w:bookmarkEnd w:id="48"/>
+      <w:bookmarkEnd w:id="49"/>
     </w:p>
     <w:p>
       <w:pPr>
@@ -28438,7 +28514,7 @@
           <w:rFonts w:ascii="Times New Roman" w:hAnsi="Times New Roman" w:cs="Times New Roman"/>
         </w:rPr>
       </w:pPr>
-      <w:bookmarkStart w:id="49" w:name="_Toc300348650"/>
+      <w:bookmarkStart w:id="50" w:name="_Toc300389615"/>
       <w:r>
         <w:rPr>
           <w:rFonts w:ascii="Times New Roman" w:hAnsi="Times New Roman" w:cs="Times New Roman"/>
@@ -28457,7 +28533,7 @@
         </w:rPr>
         <w:t xml:space="preserve"> Evaluation Plan</w:t>
       </w:r>
-      <w:bookmarkEnd w:id="49"/>
+      <w:bookmarkEnd w:id="50"/>
       <w:r>
         <w:rPr>
           <w:rFonts w:ascii="Times New Roman" w:hAnsi="Times New Roman" w:cs="Times New Roman"/>
@@ -28825,14 +28901,14 @@
           <w:rFonts w:ascii="Times New Roman" w:hAnsi="Times New Roman" w:cs="Times New Roman"/>
         </w:rPr>
       </w:pPr>
-      <w:bookmarkStart w:id="50" w:name="_Toc300348651"/>
+      <w:bookmarkStart w:id="51" w:name="_Toc300389616"/>
       <w:r>
         <w:rPr>
           <w:rFonts w:ascii="Times New Roman" w:hAnsi="Times New Roman" w:cs="Times New Roman"/>
         </w:rPr>
         <w:t>3.2 Project Tools</w:t>
       </w:r>
-      <w:bookmarkEnd w:id="50"/>
+      <w:bookmarkEnd w:id="51"/>
     </w:p>
     <w:p>
       <w:pPr>
@@ -28880,14 +28956,14 @@
           <w:rFonts w:ascii="Times New Roman" w:hAnsi="Times New Roman" w:cs="Times New Roman"/>
         </w:rPr>
       </w:pPr>
-      <w:bookmarkStart w:id="51" w:name="_Toc300348652"/>
+      <w:bookmarkStart w:id="52" w:name="_Toc300389617"/>
       <w:r>
         <w:rPr>
           <w:rFonts w:ascii="Times New Roman" w:hAnsi="Times New Roman" w:cs="Times New Roman"/>
         </w:rPr>
         <w:t>3.2.1 Development Tools</w:t>
       </w:r>
-      <w:bookmarkEnd w:id="51"/>
+      <w:bookmarkEnd w:id="52"/>
     </w:p>
     <w:p>
       <w:pPr>
@@ -29420,14 +29496,14 @@
           <w:rFonts w:ascii="Times New Roman" w:hAnsi="Times New Roman" w:cs="Times New Roman"/>
         </w:rPr>
       </w:pPr>
-      <w:bookmarkStart w:id="52" w:name="_Toc300348653"/>
+      <w:bookmarkStart w:id="53" w:name="_Toc300389618"/>
       <w:r>
         <w:rPr>
           <w:rFonts w:ascii="Times New Roman" w:hAnsi="Times New Roman" w:cs="Times New Roman"/>
         </w:rPr>
         <w:t>3.2.2 Communication &amp; Collaboration Tools</w:t>
       </w:r>
-      <w:bookmarkEnd w:id="52"/>
+      <w:bookmarkEnd w:id="53"/>
     </w:p>
     <w:p>
       <w:pPr>
@@ -29727,7 +29803,7 @@
           <w:rFonts w:ascii="Times New Roman" w:hAnsi="Times New Roman" w:cs="Times New Roman"/>
         </w:rPr>
       </w:pPr>
-      <w:bookmarkStart w:id="53" w:name="_Toc300348654"/>
+      <w:bookmarkStart w:id="54" w:name="_Toc300389619"/>
       <w:r>
         <w:rPr>
           <w:rFonts w:ascii="Times New Roman" w:hAnsi="Times New Roman" w:cs="Times New Roman"/>
@@ -29735,7 +29811,7 @@
         <w:lastRenderedPageBreak/>
         <w:t>3.3 Project Management</w:t>
       </w:r>
-      <w:bookmarkEnd w:id="53"/>
+      <w:bookmarkEnd w:id="54"/>
     </w:p>
     <w:p>
       <w:pPr>
@@ -29831,7 +29907,7 @@
           <w:rFonts w:ascii="Times New Roman" w:hAnsi="Times New Roman" w:cs="Times New Roman"/>
         </w:rPr>
       </w:pPr>
-      <w:bookmarkStart w:id="54" w:name="_Toc300348655"/>
+      <w:bookmarkStart w:id="55" w:name="_Toc300389620"/>
       <w:r>
         <w:rPr>
           <w:rFonts w:ascii="Times New Roman" w:hAnsi="Times New Roman" w:cs="Times New Roman"/>
@@ -29850,7 +29926,7 @@
         </w:rPr>
         <w:t xml:space="preserve"> Agile Project Management</w:t>
       </w:r>
-      <w:bookmarkEnd w:id="54"/>
+      <w:bookmarkEnd w:id="55"/>
     </w:p>
     <w:p>
       <w:pPr>
@@ -30000,7 +30076,7 @@
           <w:rFonts w:ascii="Times New Roman" w:hAnsi="Times New Roman" w:cs="Times New Roman"/>
         </w:rPr>
       </w:pPr>
-      <w:bookmarkStart w:id="55" w:name="_Toc300348656"/>
+      <w:bookmarkStart w:id="56" w:name="_Toc300389621"/>
       <w:r>
         <w:rPr>
           <w:rFonts w:ascii="Times New Roman" w:hAnsi="Times New Roman" w:cs="Times New Roman"/>
@@ -30025,7 +30101,7 @@
         </w:rPr>
         <w:t>Risk Management &amp; Issue Resolution Plan</w:t>
       </w:r>
-      <w:bookmarkEnd w:id="55"/>
+      <w:bookmarkEnd w:id="56"/>
     </w:p>
     <w:p>
       <w:pPr>
@@ -30303,7 +30379,7 @@
           <w:rFonts w:ascii="Times New Roman" w:hAnsi="Times New Roman" w:cs="Times New Roman"/>
         </w:rPr>
       </w:pPr>
-      <w:bookmarkStart w:id="56" w:name="_Toc300348657"/>
+      <w:bookmarkStart w:id="57" w:name="_Toc300389622"/>
       <w:r>
         <w:rPr>
           <w:rFonts w:ascii="Times New Roman" w:hAnsi="Times New Roman" w:cs="Times New Roman"/>
@@ -30311,7 +30387,7 @@
         <w:lastRenderedPageBreak/>
         <w:t>Chapter 4: Conclusion</w:t>
       </w:r>
-      <w:bookmarkEnd w:id="56"/>
+      <w:bookmarkEnd w:id="57"/>
     </w:p>
     <w:p/>
     <w:p>
@@ -31001,7 +31077,7 @@
           <w:rFonts w:ascii="Times New Roman" w:hAnsi="Times New Roman" w:cs="Times New Roman"/>
         </w:rPr>
       </w:pPr>
-      <w:bookmarkStart w:id="57" w:name="_Toc300348658"/>
+      <w:bookmarkStart w:id="58" w:name="_Toc300389623"/>
       <w:r>
         <w:rPr>
           <w:rFonts w:ascii="Times New Roman" w:hAnsi="Times New Roman" w:cs="Times New Roman"/>
@@ -31009,7 +31085,7 @@
         <w:lastRenderedPageBreak/>
         <w:t>List of References</w:t>
       </w:r>
-      <w:bookmarkEnd w:id="57"/>
+      <w:bookmarkEnd w:id="58"/>
     </w:p>
     <w:p>
       <w:pPr>
@@ -34414,7 +34490,7 @@
           <w:color w:val="000000"/>
         </w:rPr>
       </w:pPr>
-      <w:bookmarkStart w:id="58" w:name="_Toc300348659"/>
+      <w:bookmarkStart w:id="59" w:name="_Toc300389624"/>
       <w:r>
         <w:rPr>
           <w:rFonts w:ascii="Times New Roman" w:eastAsia="Arial Unicode MS" w:hAnsi="Times New Roman" w:cs="Times New Roman"/>
@@ -34431,7 +34507,7 @@
         </w:rPr>
         <w:t>Chart</w:t>
       </w:r>
-      <w:bookmarkEnd w:id="58"/>
+      <w:bookmarkEnd w:id="59"/>
       <w:proofErr w:type="gramEnd"/>
     </w:p>
     <w:p>
@@ -34446,6 +34522,7 @@
           <w:rFonts w:ascii="Times New Roman" w:eastAsia="Arial Unicode MS" w:hAnsi="Times New Roman" w:cs="Times New Roman"/>
           <w:noProof/>
           <w:color w:val="000000"/>
+          <w:lang w:val="en-GB" w:eastAsia="en-GB"/>
         </w:rPr>
         <w:drawing>
           <wp:inline distT="0" distB="0" distL="0" distR="0">
@@ -34552,7 +34629,7 @@
             <w:rPr>
               <w:noProof/>
             </w:rPr>
-            <w:t>12</w:t>
+            <w:t>13</w:t>
           </w:r>
         </w:fldSimple>
       </w:p>
@@ -39388,7 +39465,7 @@
 </file>
 
 <file path=customXml/itemProps1.xml><?xml version="1.0" encoding="utf-8"?>
-<ds:datastoreItem xmlns:ds="http://schemas.openxmlformats.org/officeDocument/2006/customXml" ds:itemID="{E30C9B96-5604-4C4A-9382-5E040ECF001F}">
+<ds:datastoreItem xmlns:ds="http://schemas.openxmlformats.org/officeDocument/2006/customXml" ds:itemID="{8F70B5E5-CEF7-486B-8E22-9AD98357E98E}">
   <ds:schemaRefs>
     <ds:schemaRef ds:uri="http://schemas.openxmlformats.org/officeDocument/2006/bibliography"/>
   </ds:schemaRefs>

</xml_diff>